<commit_message>
Blew away hw folder and hw files
</commit_message>
<xml_diff>
--- a/week-3/ReneeDubuc_FET-Week3_Coding-Assignment.docx
+++ b/week-3/ReneeDubuc_FET-Week3_Coding-Assignment.docx
@@ -1,6 +1,6 @@
 
 <file path=word/document.xml><?xml version="1.0" encoding="utf-8"?>
-<w:document xmlns:wpc="http://schemas.microsoft.com/office/word/2010/wordprocessingCanvas" xmlns:cx="http://schemas.microsoft.com/office/drawing/2014/chartex" xmlns:cx1="http://schemas.microsoft.com/office/drawing/2015/9/8/chartex" xmlns:cx2="http://schemas.microsoft.com/office/drawing/2015/10/21/chartex" xmlns:cx3="http://schemas.microsoft.com/office/drawing/2016/5/9/chartex" xmlns:cx4="http://schemas.microsoft.com/office/drawing/2016/5/10/chartex" xmlns:cx5="http://schemas.microsoft.com/office/drawing/2016/5/11/chartex" xmlns:cx6="http://schemas.microsoft.com/office/drawing/2016/5/12/chartex" xmlns:cx7="http://schemas.microsoft.com/office/drawing/2016/5/13/chartex" xmlns:cx8="http://schemas.microsoft.com/office/drawing/2016/5/14/chartex" xmlns:mc="http://schemas.openxmlformats.org/markup-compatibility/2006" xmlns:aink="http://schemas.microsoft.com/office/drawing/2016/ink" xmlns:am3d="http://schemas.microsoft.com/office/drawing/2017/model3d" xmlns:o="urn:schemas-microsoft-com:office:office" xmlns:r="http://schemas.openxmlformats.org/officeDocument/2006/relationships" xmlns:m="http://schemas.openxmlformats.org/officeDocument/2006/math" xmlns:v="urn:schemas-microsoft-com:vml" xmlns:wp14="http://schemas.microsoft.com/office/word/2010/wordprocessingDrawing" xmlns:wp="http://schemas.openxmlformats.org/drawingml/2006/wordprocessingDrawing" xmlns:w10="urn:schemas-microsoft-com:office:word" xmlns:w="http://schemas.openxmlformats.org/wordprocessingml/2006/main" xmlns:w14="http://schemas.microsoft.com/office/word/2010/wordml" xmlns:w15="http://schemas.microsoft.com/office/word/2012/wordml" xmlns:w16cex="http://schemas.microsoft.com/office/word/2018/wordml/cex" xmlns:w16cid="http://schemas.microsoft.com/office/word/2016/wordml/cid" xmlns:w16="http://schemas.microsoft.com/office/word/2018/wordml" xmlns:w16se="http://schemas.microsoft.com/office/word/2015/wordml/symex" xmlns:wpg="http://schemas.microsoft.com/office/word/2010/wordprocessingGroup" xmlns:wpi="http://schemas.microsoft.com/office/word/2010/wordprocessingInk" xmlns:wne="http://schemas.microsoft.com/office/word/2006/wordml" xmlns:wps="http://schemas.microsoft.com/office/word/2010/wordprocessingShape" mc:Ignorable="w14 w15 w16se w16cid w16 w16cex wp14">
+<w:document xmlns:wpc="http://schemas.microsoft.com/office/word/2010/wordprocessingCanvas" xmlns:cx="http://schemas.microsoft.com/office/drawing/2014/chartex" xmlns:cx1="http://schemas.microsoft.com/office/drawing/2015/9/8/chartex" xmlns:cx2="http://schemas.microsoft.com/office/drawing/2015/10/21/chartex" xmlns:cx3="http://schemas.microsoft.com/office/drawing/2016/5/9/chartex" xmlns:cx4="http://schemas.microsoft.com/office/drawing/2016/5/10/chartex" xmlns:cx5="http://schemas.microsoft.com/office/drawing/2016/5/11/chartex" xmlns:cx6="http://schemas.microsoft.com/office/drawing/2016/5/12/chartex" xmlns:cx7="http://schemas.microsoft.com/office/drawing/2016/5/13/chartex" xmlns:cx8="http://schemas.microsoft.com/office/drawing/2016/5/14/chartex" xmlns:mc="http://schemas.openxmlformats.org/markup-compatibility/2006" xmlns:aink="http://schemas.microsoft.com/office/drawing/2016/ink" xmlns:am3d="http://schemas.microsoft.com/office/drawing/2017/model3d" xmlns:o="urn:schemas-microsoft-com:office:office" xmlns:r="http://schemas.openxmlformats.org/officeDocument/2006/relationships" xmlns:m="http://schemas.openxmlformats.org/officeDocument/2006/math" xmlns:v="urn:schemas-microsoft-com:vml" xmlns:wp14="http://schemas.microsoft.com/office/word/2010/wordprocessingDrawing" xmlns:wp="http://schemas.openxmlformats.org/drawingml/2006/wordprocessingDrawing" xmlns:w10="urn:schemas-microsoft-com:office:word" xmlns:w="http://schemas.openxmlformats.org/wordprocessingml/2006/main" xmlns:w14="http://schemas.microsoft.com/office/word/2010/wordml" xmlns:w15="http://schemas.microsoft.com/office/word/2012/wordml" xmlns:w16cex="http://schemas.microsoft.com/office/word/2018/wordml/cex" xmlns:w16cid="http://schemas.microsoft.com/office/word/2016/wordml/cid" xmlns:w16="http://schemas.microsoft.com/office/word/2018/wordml" xmlns:w16sdtdh="http://schemas.microsoft.com/office/word/2020/wordml/sdtdatahash" xmlns:w16se="http://schemas.microsoft.com/office/word/2015/wordml/symex" xmlns:wpg="http://schemas.microsoft.com/office/word/2010/wordprocessingGroup" xmlns:wpi="http://schemas.microsoft.com/office/word/2010/wordprocessingInk" xmlns:wne="http://schemas.microsoft.com/office/word/2006/wordml" xmlns:wps="http://schemas.microsoft.com/office/word/2010/wordprocessingShape" mc:Ignorable="w14 w15 w16se w16cid w16 w16cex w16sdtdh wp14">
   <w:body>
     <w:p>
       <w:pPr>
@@ -518,7 +518,6 @@
           <w:b/>
           <w:szCs w:val="24"/>
         </w:rPr>
-        <w:lastRenderedPageBreak/>
         <w:t>Screenshots of Running Application:</w:t>
       </w:r>
     </w:p>
@@ -546,8 +545,12 @@
       </w:r>
     </w:p>
     <w:sectPr>
-      <w:headerReference w:type="default" r:id="rId7"/>
-      <w:footerReference w:type="default" r:id="rId8"/>
+      <w:headerReference w:type="even" r:id="rId7"/>
+      <w:headerReference w:type="default" r:id="rId8"/>
+      <w:footerReference w:type="even" r:id="rId9"/>
+      <w:footerReference w:type="default" r:id="rId10"/>
+      <w:headerReference w:type="first" r:id="rId11"/>
+      <w:footerReference w:type="first" r:id="rId12"/>
       <w:pgSz w:w="12240" w:h="15840"/>
       <w:pgMar w:top="1440" w:right="1440" w:bottom="1440" w:left="1440" w:header="720" w:footer="720" w:gutter="0"/>
       <w:cols w:space="720"/>
@@ -558,7 +561,7 @@
 </file>
 
 <file path=word/endnotes.xml><?xml version="1.0" encoding="utf-8"?>
-<w:endnotes xmlns:wpc="http://schemas.microsoft.com/office/word/2010/wordprocessingCanvas" xmlns:cx="http://schemas.microsoft.com/office/drawing/2014/chartex" xmlns:cx1="http://schemas.microsoft.com/office/drawing/2015/9/8/chartex" xmlns:cx2="http://schemas.microsoft.com/office/drawing/2015/10/21/chartex" xmlns:cx3="http://schemas.microsoft.com/office/drawing/2016/5/9/chartex" xmlns:cx4="http://schemas.microsoft.com/office/drawing/2016/5/10/chartex" xmlns:cx5="http://schemas.microsoft.com/office/drawing/2016/5/11/chartex" xmlns:cx6="http://schemas.microsoft.com/office/drawing/2016/5/12/chartex" xmlns:cx7="http://schemas.microsoft.com/office/drawing/2016/5/13/chartex" xmlns:cx8="http://schemas.microsoft.com/office/drawing/2016/5/14/chartex" xmlns:mc="http://schemas.openxmlformats.org/markup-compatibility/2006" xmlns:aink="http://schemas.microsoft.com/office/drawing/2016/ink" xmlns:am3d="http://schemas.microsoft.com/office/drawing/2017/model3d" xmlns:o="urn:schemas-microsoft-com:office:office" xmlns:r="http://schemas.openxmlformats.org/officeDocument/2006/relationships" xmlns:m="http://schemas.openxmlformats.org/officeDocument/2006/math" xmlns:v="urn:schemas-microsoft-com:vml" xmlns:wp14="http://schemas.microsoft.com/office/word/2010/wordprocessingDrawing" xmlns:wp="http://schemas.openxmlformats.org/drawingml/2006/wordprocessingDrawing" xmlns:w10="urn:schemas-microsoft-com:office:word" xmlns:w="http://schemas.openxmlformats.org/wordprocessingml/2006/main" xmlns:w14="http://schemas.microsoft.com/office/word/2010/wordml" xmlns:w15="http://schemas.microsoft.com/office/word/2012/wordml" xmlns:w16cex="http://schemas.microsoft.com/office/word/2018/wordml/cex" xmlns:w16cid="http://schemas.microsoft.com/office/word/2016/wordml/cid" xmlns:w16="http://schemas.microsoft.com/office/word/2018/wordml" xmlns:w16se="http://schemas.microsoft.com/office/word/2015/wordml/symex" xmlns:wpg="http://schemas.microsoft.com/office/word/2010/wordprocessingGroup" xmlns:wpi="http://schemas.microsoft.com/office/word/2010/wordprocessingInk" xmlns:wne="http://schemas.microsoft.com/office/word/2006/wordml" xmlns:wps="http://schemas.microsoft.com/office/word/2010/wordprocessingShape" mc:Ignorable="w14 w15 w16se w16cid w16 w16cex wp14">
+<w:endnotes xmlns:wpc="http://schemas.microsoft.com/office/word/2010/wordprocessingCanvas" xmlns:cx="http://schemas.microsoft.com/office/drawing/2014/chartex" xmlns:cx1="http://schemas.microsoft.com/office/drawing/2015/9/8/chartex" xmlns:cx2="http://schemas.microsoft.com/office/drawing/2015/10/21/chartex" xmlns:cx3="http://schemas.microsoft.com/office/drawing/2016/5/9/chartex" xmlns:cx4="http://schemas.microsoft.com/office/drawing/2016/5/10/chartex" xmlns:cx5="http://schemas.microsoft.com/office/drawing/2016/5/11/chartex" xmlns:cx6="http://schemas.microsoft.com/office/drawing/2016/5/12/chartex" xmlns:cx7="http://schemas.microsoft.com/office/drawing/2016/5/13/chartex" xmlns:cx8="http://schemas.microsoft.com/office/drawing/2016/5/14/chartex" xmlns:mc="http://schemas.openxmlformats.org/markup-compatibility/2006" xmlns:aink="http://schemas.microsoft.com/office/drawing/2016/ink" xmlns:am3d="http://schemas.microsoft.com/office/drawing/2017/model3d" xmlns:o="urn:schemas-microsoft-com:office:office" xmlns:r="http://schemas.openxmlformats.org/officeDocument/2006/relationships" xmlns:m="http://schemas.openxmlformats.org/officeDocument/2006/math" xmlns:v="urn:schemas-microsoft-com:vml" xmlns:wp14="http://schemas.microsoft.com/office/word/2010/wordprocessingDrawing" xmlns:wp="http://schemas.openxmlformats.org/drawingml/2006/wordprocessingDrawing" xmlns:w10="urn:schemas-microsoft-com:office:word" xmlns:w="http://schemas.openxmlformats.org/wordprocessingml/2006/main" xmlns:w14="http://schemas.microsoft.com/office/word/2010/wordml" xmlns:w15="http://schemas.microsoft.com/office/word/2012/wordml" xmlns:w16cex="http://schemas.microsoft.com/office/word/2018/wordml/cex" xmlns:w16cid="http://schemas.microsoft.com/office/word/2016/wordml/cid" xmlns:w16="http://schemas.microsoft.com/office/word/2018/wordml" xmlns:w16sdtdh="http://schemas.microsoft.com/office/word/2020/wordml/sdtdatahash" xmlns:w16se="http://schemas.microsoft.com/office/word/2015/wordml/symex" xmlns:wpg="http://schemas.microsoft.com/office/word/2010/wordprocessingGroup" xmlns:wpi="http://schemas.microsoft.com/office/word/2010/wordprocessingInk" xmlns:wne="http://schemas.microsoft.com/office/word/2006/wordml" xmlns:wps="http://schemas.microsoft.com/office/word/2010/wordprocessingShape" mc:Ignorable="w14 w15 w16se w16cid w16 w16cex w16sdtdh wp14">
   <w:endnote w:type="separator" w:id="-1">
     <w:p>
       <w:pPr>
@@ -583,7 +586,27 @@
 </file>
 
 <file path=word/footer1.xml><?xml version="1.0" encoding="utf-8"?>
-<w:ftr xmlns:wpc="http://schemas.microsoft.com/office/word/2010/wordprocessingCanvas" xmlns:cx="http://schemas.microsoft.com/office/drawing/2014/chartex" xmlns:cx1="http://schemas.microsoft.com/office/drawing/2015/9/8/chartex" xmlns:cx2="http://schemas.microsoft.com/office/drawing/2015/10/21/chartex" xmlns:cx3="http://schemas.microsoft.com/office/drawing/2016/5/9/chartex" xmlns:cx4="http://schemas.microsoft.com/office/drawing/2016/5/10/chartex" xmlns:cx5="http://schemas.microsoft.com/office/drawing/2016/5/11/chartex" xmlns:cx6="http://schemas.microsoft.com/office/drawing/2016/5/12/chartex" xmlns:cx7="http://schemas.microsoft.com/office/drawing/2016/5/13/chartex" xmlns:cx8="http://schemas.microsoft.com/office/drawing/2016/5/14/chartex" xmlns:mc="http://schemas.openxmlformats.org/markup-compatibility/2006" xmlns:aink="http://schemas.microsoft.com/office/drawing/2016/ink" xmlns:am3d="http://schemas.microsoft.com/office/drawing/2017/model3d" xmlns:o="urn:schemas-microsoft-com:office:office" xmlns:r="http://schemas.openxmlformats.org/officeDocument/2006/relationships" xmlns:m="http://schemas.openxmlformats.org/officeDocument/2006/math" xmlns:v="urn:schemas-microsoft-com:vml" xmlns:wp14="http://schemas.microsoft.com/office/word/2010/wordprocessingDrawing" xmlns:wp="http://schemas.openxmlformats.org/drawingml/2006/wordprocessingDrawing" xmlns:w10="urn:schemas-microsoft-com:office:word" xmlns:w="http://schemas.openxmlformats.org/wordprocessingml/2006/main" xmlns:w14="http://schemas.microsoft.com/office/word/2010/wordml" xmlns:w15="http://schemas.microsoft.com/office/word/2012/wordml" xmlns:w16cex="http://schemas.microsoft.com/office/word/2018/wordml/cex" xmlns:w16cid="http://schemas.microsoft.com/office/word/2016/wordml/cid" xmlns:w16="http://schemas.microsoft.com/office/word/2018/wordml" xmlns:w16se="http://schemas.microsoft.com/office/word/2015/wordml/symex" xmlns:wpg="http://schemas.microsoft.com/office/word/2010/wordprocessingGroup" xmlns:wpi="http://schemas.microsoft.com/office/word/2010/wordprocessingInk" xmlns:wne="http://schemas.microsoft.com/office/word/2006/wordml" xmlns:wps="http://schemas.microsoft.com/office/word/2010/wordprocessingShape" mc:Ignorable="w14 w15 w16se w16cid w16 w16cex wp14">
+<w:ftr xmlns:wpc="http://schemas.microsoft.com/office/word/2010/wordprocessingCanvas" xmlns:cx="http://schemas.microsoft.com/office/drawing/2014/chartex" xmlns:cx1="http://schemas.microsoft.com/office/drawing/2015/9/8/chartex" xmlns:cx2="http://schemas.microsoft.com/office/drawing/2015/10/21/chartex" xmlns:cx3="http://schemas.microsoft.com/office/drawing/2016/5/9/chartex" xmlns:cx4="http://schemas.microsoft.com/office/drawing/2016/5/10/chartex" xmlns:cx5="http://schemas.microsoft.com/office/drawing/2016/5/11/chartex" xmlns:cx6="http://schemas.microsoft.com/office/drawing/2016/5/12/chartex" xmlns:cx7="http://schemas.microsoft.com/office/drawing/2016/5/13/chartex" xmlns:cx8="http://schemas.microsoft.com/office/drawing/2016/5/14/chartex" xmlns:mc="http://schemas.openxmlformats.org/markup-compatibility/2006" xmlns:aink="http://schemas.microsoft.com/office/drawing/2016/ink" xmlns:am3d="http://schemas.microsoft.com/office/drawing/2017/model3d" xmlns:o="urn:schemas-microsoft-com:office:office" xmlns:r="http://schemas.openxmlformats.org/officeDocument/2006/relationships" xmlns:m="http://schemas.openxmlformats.org/officeDocument/2006/math" xmlns:v="urn:schemas-microsoft-com:vml" xmlns:wp14="http://schemas.microsoft.com/office/word/2010/wordprocessingDrawing" xmlns:wp="http://schemas.openxmlformats.org/drawingml/2006/wordprocessingDrawing" xmlns:w10="urn:schemas-microsoft-com:office:word" xmlns:w="http://schemas.openxmlformats.org/wordprocessingml/2006/main" xmlns:w14="http://schemas.microsoft.com/office/word/2010/wordml" xmlns:w15="http://schemas.microsoft.com/office/word/2012/wordml" xmlns:w16cex="http://schemas.microsoft.com/office/word/2018/wordml/cex" xmlns:w16cid="http://schemas.microsoft.com/office/word/2016/wordml/cid" xmlns:w16="http://schemas.microsoft.com/office/word/2018/wordml" xmlns:w16sdtdh="http://schemas.microsoft.com/office/word/2020/wordml/sdtdatahash" xmlns:w16se="http://schemas.microsoft.com/office/word/2015/wordml/symex" xmlns:wpg="http://schemas.microsoft.com/office/word/2010/wordprocessingGroup" xmlns:wpi="http://schemas.microsoft.com/office/word/2010/wordprocessingInk" xmlns:wne="http://schemas.microsoft.com/office/word/2006/wordml" xmlns:wps="http://schemas.microsoft.com/office/word/2010/wordprocessingShape" mc:Ignorable="w14 w15 w16se w16cid w16 w16cex w16sdtdh wp14">
+  <w:p>
+    <w:pPr>
+      <w:pStyle w:val="Footer"/>
+    </w:pPr>
+  </w:p>
+</w:ftr>
+</file>
+
+<file path=word/footer2.xml><?xml version="1.0" encoding="utf-8"?>
+<w:ftr xmlns:wpc="http://schemas.microsoft.com/office/word/2010/wordprocessingCanvas" xmlns:cx="http://schemas.microsoft.com/office/drawing/2014/chartex" xmlns:cx1="http://schemas.microsoft.com/office/drawing/2015/9/8/chartex" xmlns:cx2="http://schemas.microsoft.com/office/drawing/2015/10/21/chartex" xmlns:cx3="http://schemas.microsoft.com/office/drawing/2016/5/9/chartex" xmlns:cx4="http://schemas.microsoft.com/office/drawing/2016/5/10/chartex" xmlns:cx5="http://schemas.microsoft.com/office/drawing/2016/5/11/chartex" xmlns:cx6="http://schemas.microsoft.com/office/drawing/2016/5/12/chartex" xmlns:cx7="http://schemas.microsoft.com/office/drawing/2016/5/13/chartex" xmlns:cx8="http://schemas.microsoft.com/office/drawing/2016/5/14/chartex" xmlns:mc="http://schemas.openxmlformats.org/markup-compatibility/2006" xmlns:aink="http://schemas.microsoft.com/office/drawing/2016/ink" xmlns:am3d="http://schemas.microsoft.com/office/drawing/2017/model3d" xmlns:o="urn:schemas-microsoft-com:office:office" xmlns:r="http://schemas.openxmlformats.org/officeDocument/2006/relationships" xmlns:m="http://schemas.openxmlformats.org/officeDocument/2006/math" xmlns:v="urn:schemas-microsoft-com:vml" xmlns:wp14="http://schemas.microsoft.com/office/word/2010/wordprocessingDrawing" xmlns:wp="http://schemas.openxmlformats.org/drawingml/2006/wordprocessingDrawing" xmlns:w10="urn:schemas-microsoft-com:office:word" xmlns:w="http://schemas.openxmlformats.org/wordprocessingml/2006/main" xmlns:w14="http://schemas.microsoft.com/office/word/2010/wordml" xmlns:w15="http://schemas.microsoft.com/office/word/2012/wordml" xmlns:w16cex="http://schemas.microsoft.com/office/word/2018/wordml/cex" xmlns:w16cid="http://schemas.microsoft.com/office/word/2016/wordml/cid" xmlns:w16="http://schemas.microsoft.com/office/word/2018/wordml" xmlns:w16sdtdh="http://schemas.microsoft.com/office/word/2020/wordml/sdtdatahash" xmlns:w16se="http://schemas.microsoft.com/office/word/2015/wordml/symex" xmlns:wpg="http://schemas.microsoft.com/office/word/2010/wordprocessingGroup" xmlns:wpi="http://schemas.microsoft.com/office/word/2010/wordprocessingInk" xmlns:wne="http://schemas.microsoft.com/office/word/2006/wordml" xmlns:wps="http://schemas.microsoft.com/office/word/2010/wordprocessingShape" mc:Ignorable="w14 w15 w16se w16cid w16 w16cex w16sdtdh wp14">
+  <w:p>
+    <w:pPr>
+      <w:pStyle w:val="Footer"/>
+    </w:pPr>
+  </w:p>
+</w:ftr>
+</file>
+
+<file path=word/footer3.xml><?xml version="1.0" encoding="utf-8"?>
+<w:ftr xmlns:wpc="http://schemas.microsoft.com/office/word/2010/wordprocessingCanvas" xmlns:cx="http://schemas.microsoft.com/office/drawing/2014/chartex" xmlns:cx1="http://schemas.microsoft.com/office/drawing/2015/9/8/chartex" xmlns:cx2="http://schemas.microsoft.com/office/drawing/2015/10/21/chartex" xmlns:cx3="http://schemas.microsoft.com/office/drawing/2016/5/9/chartex" xmlns:cx4="http://schemas.microsoft.com/office/drawing/2016/5/10/chartex" xmlns:cx5="http://schemas.microsoft.com/office/drawing/2016/5/11/chartex" xmlns:cx6="http://schemas.microsoft.com/office/drawing/2016/5/12/chartex" xmlns:cx7="http://schemas.microsoft.com/office/drawing/2016/5/13/chartex" xmlns:cx8="http://schemas.microsoft.com/office/drawing/2016/5/14/chartex" xmlns:mc="http://schemas.openxmlformats.org/markup-compatibility/2006" xmlns:aink="http://schemas.microsoft.com/office/drawing/2016/ink" xmlns:am3d="http://schemas.microsoft.com/office/drawing/2017/model3d" xmlns:o="urn:schemas-microsoft-com:office:office" xmlns:r="http://schemas.openxmlformats.org/officeDocument/2006/relationships" xmlns:m="http://schemas.openxmlformats.org/officeDocument/2006/math" xmlns:v="urn:schemas-microsoft-com:vml" xmlns:wp14="http://schemas.microsoft.com/office/word/2010/wordprocessingDrawing" xmlns:wp="http://schemas.openxmlformats.org/drawingml/2006/wordprocessingDrawing" xmlns:w10="urn:schemas-microsoft-com:office:word" xmlns:w="http://schemas.openxmlformats.org/wordprocessingml/2006/main" xmlns:w14="http://schemas.microsoft.com/office/word/2010/wordml" xmlns:w15="http://schemas.microsoft.com/office/word/2012/wordml" xmlns:w16cex="http://schemas.microsoft.com/office/word/2018/wordml/cex" xmlns:w16cid="http://schemas.microsoft.com/office/word/2016/wordml/cid" xmlns:w16="http://schemas.microsoft.com/office/word/2018/wordml" xmlns:w16sdtdh="http://schemas.microsoft.com/office/word/2020/wordml/sdtdatahash" xmlns:w16se="http://schemas.microsoft.com/office/word/2015/wordml/symex" xmlns:wpg="http://schemas.microsoft.com/office/word/2010/wordprocessingGroup" xmlns:wpi="http://schemas.microsoft.com/office/word/2010/wordprocessingInk" xmlns:wne="http://schemas.microsoft.com/office/word/2006/wordml" xmlns:wps="http://schemas.microsoft.com/office/word/2010/wordprocessingShape" mc:Ignorable="w14 w15 w16se w16cid w16 w16cex w16sdtdh wp14">
   <w:p>
     <w:pPr>
       <w:pStyle w:val="Footer"/>
@@ -593,7 +616,7 @@
 </file>
 
 <file path=word/footnotes.xml><?xml version="1.0" encoding="utf-8"?>
-<w:footnotes xmlns:wpc="http://schemas.microsoft.com/office/word/2010/wordprocessingCanvas" xmlns:cx="http://schemas.microsoft.com/office/drawing/2014/chartex" xmlns:cx1="http://schemas.microsoft.com/office/drawing/2015/9/8/chartex" xmlns:cx2="http://schemas.microsoft.com/office/drawing/2015/10/21/chartex" xmlns:cx3="http://schemas.microsoft.com/office/drawing/2016/5/9/chartex" xmlns:cx4="http://schemas.microsoft.com/office/drawing/2016/5/10/chartex" xmlns:cx5="http://schemas.microsoft.com/office/drawing/2016/5/11/chartex" xmlns:cx6="http://schemas.microsoft.com/office/drawing/2016/5/12/chartex" xmlns:cx7="http://schemas.microsoft.com/office/drawing/2016/5/13/chartex" xmlns:cx8="http://schemas.microsoft.com/office/drawing/2016/5/14/chartex" xmlns:mc="http://schemas.openxmlformats.org/markup-compatibility/2006" xmlns:aink="http://schemas.microsoft.com/office/drawing/2016/ink" xmlns:am3d="http://schemas.microsoft.com/office/drawing/2017/model3d" xmlns:o="urn:schemas-microsoft-com:office:office" xmlns:r="http://schemas.openxmlformats.org/officeDocument/2006/relationships" xmlns:m="http://schemas.openxmlformats.org/officeDocument/2006/math" xmlns:v="urn:schemas-microsoft-com:vml" xmlns:wp14="http://schemas.microsoft.com/office/word/2010/wordprocessingDrawing" xmlns:wp="http://schemas.openxmlformats.org/drawingml/2006/wordprocessingDrawing" xmlns:w10="urn:schemas-microsoft-com:office:word" xmlns:w="http://schemas.openxmlformats.org/wordprocessingml/2006/main" xmlns:w14="http://schemas.microsoft.com/office/word/2010/wordml" xmlns:w15="http://schemas.microsoft.com/office/word/2012/wordml" xmlns:w16cex="http://schemas.microsoft.com/office/word/2018/wordml/cex" xmlns:w16cid="http://schemas.microsoft.com/office/word/2016/wordml/cid" xmlns:w16="http://schemas.microsoft.com/office/word/2018/wordml" xmlns:w16se="http://schemas.microsoft.com/office/word/2015/wordml/symex" xmlns:wpg="http://schemas.microsoft.com/office/word/2010/wordprocessingGroup" xmlns:wpi="http://schemas.microsoft.com/office/word/2010/wordprocessingInk" xmlns:wne="http://schemas.microsoft.com/office/word/2006/wordml" xmlns:wps="http://schemas.microsoft.com/office/word/2010/wordprocessingShape" mc:Ignorable="w14 w15 w16se w16cid w16 w16cex wp14">
+<w:footnotes xmlns:wpc="http://schemas.microsoft.com/office/word/2010/wordprocessingCanvas" xmlns:cx="http://schemas.microsoft.com/office/drawing/2014/chartex" xmlns:cx1="http://schemas.microsoft.com/office/drawing/2015/9/8/chartex" xmlns:cx2="http://schemas.microsoft.com/office/drawing/2015/10/21/chartex" xmlns:cx3="http://schemas.microsoft.com/office/drawing/2016/5/9/chartex" xmlns:cx4="http://schemas.microsoft.com/office/drawing/2016/5/10/chartex" xmlns:cx5="http://schemas.microsoft.com/office/drawing/2016/5/11/chartex" xmlns:cx6="http://schemas.microsoft.com/office/drawing/2016/5/12/chartex" xmlns:cx7="http://schemas.microsoft.com/office/drawing/2016/5/13/chartex" xmlns:cx8="http://schemas.microsoft.com/office/drawing/2016/5/14/chartex" xmlns:mc="http://schemas.openxmlformats.org/markup-compatibility/2006" xmlns:aink="http://schemas.microsoft.com/office/drawing/2016/ink" xmlns:am3d="http://schemas.microsoft.com/office/drawing/2017/model3d" xmlns:o="urn:schemas-microsoft-com:office:office" xmlns:r="http://schemas.openxmlformats.org/officeDocument/2006/relationships" xmlns:m="http://schemas.openxmlformats.org/officeDocument/2006/math" xmlns:v="urn:schemas-microsoft-com:vml" xmlns:wp14="http://schemas.microsoft.com/office/word/2010/wordprocessingDrawing" xmlns:wp="http://schemas.openxmlformats.org/drawingml/2006/wordprocessingDrawing" xmlns:w10="urn:schemas-microsoft-com:office:word" xmlns:w="http://schemas.openxmlformats.org/wordprocessingml/2006/main" xmlns:w14="http://schemas.microsoft.com/office/word/2010/wordml" xmlns:w15="http://schemas.microsoft.com/office/word/2012/wordml" xmlns:w16cex="http://schemas.microsoft.com/office/word/2018/wordml/cex" xmlns:w16cid="http://schemas.microsoft.com/office/word/2016/wordml/cid" xmlns:w16="http://schemas.microsoft.com/office/word/2018/wordml" xmlns:w16sdtdh="http://schemas.microsoft.com/office/word/2020/wordml/sdtdatahash" xmlns:w16se="http://schemas.microsoft.com/office/word/2015/wordml/symex" xmlns:wpg="http://schemas.microsoft.com/office/word/2010/wordprocessingGroup" xmlns:wpi="http://schemas.microsoft.com/office/word/2010/wordprocessingInk" xmlns:wne="http://schemas.microsoft.com/office/word/2006/wordml" xmlns:wps="http://schemas.microsoft.com/office/word/2010/wordprocessingShape" mc:Ignorable="w14 w15 w16se w16cid w16 w16cex w16sdtdh wp14">
   <w:footnote w:type="separator" w:id="-1">
     <w:p>
       <w:pPr>
@@ -618,11 +641,32 @@
 </file>
 
 <file path=word/header1.xml><?xml version="1.0" encoding="utf-8"?>
-<w:hdr xmlns:wpc="http://schemas.microsoft.com/office/word/2010/wordprocessingCanvas" xmlns:cx="http://schemas.microsoft.com/office/drawing/2014/chartex" xmlns:cx1="http://schemas.microsoft.com/office/drawing/2015/9/8/chartex" xmlns:cx2="http://schemas.microsoft.com/office/drawing/2015/10/21/chartex" xmlns:cx3="http://schemas.microsoft.com/office/drawing/2016/5/9/chartex" xmlns:cx4="http://schemas.microsoft.com/office/drawing/2016/5/10/chartex" xmlns:cx5="http://schemas.microsoft.com/office/drawing/2016/5/11/chartex" xmlns:cx6="http://schemas.microsoft.com/office/drawing/2016/5/12/chartex" xmlns:cx7="http://schemas.microsoft.com/office/drawing/2016/5/13/chartex" xmlns:cx8="http://schemas.microsoft.com/office/drawing/2016/5/14/chartex" xmlns:mc="http://schemas.openxmlformats.org/markup-compatibility/2006" xmlns:aink="http://schemas.microsoft.com/office/drawing/2016/ink" xmlns:am3d="http://schemas.microsoft.com/office/drawing/2017/model3d" xmlns:o="urn:schemas-microsoft-com:office:office" xmlns:r="http://schemas.openxmlformats.org/officeDocument/2006/relationships" xmlns:m="http://schemas.openxmlformats.org/officeDocument/2006/math" xmlns:v="urn:schemas-microsoft-com:vml" xmlns:wp14="http://schemas.microsoft.com/office/word/2010/wordprocessingDrawing" xmlns:wp="http://schemas.openxmlformats.org/drawingml/2006/wordprocessingDrawing" xmlns:w10="urn:schemas-microsoft-com:office:word" xmlns:w="http://schemas.openxmlformats.org/wordprocessingml/2006/main" xmlns:w14="http://schemas.microsoft.com/office/word/2010/wordml" xmlns:w15="http://schemas.microsoft.com/office/word/2012/wordml" xmlns:w16cex="http://schemas.microsoft.com/office/word/2018/wordml/cex" xmlns:w16cid="http://schemas.microsoft.com/office/word/2016/wordml/cid" xmlns:w16="http://schemas.microsoft.com/office/word/2018/wordml" xmlns:w16se="http://schemas.microsoft.com/office/word/2015/wordml/symex" xmlns:wpg="http://schemas.microsoft.com/office/word/2010/wordprocessingGroup" xmlns:wpi="http://schemas.microsoft.com/office/word/2010/wordprocessingInk" xmlns:wne="http://schemas.microsoft.com/office/word/2006/wordml" xmlns:wps="http://schemas.microsoft.com/office/word/2010/wordprocessingShape" mc:Ignorable="w14 w15 w16se w16cid w16 w16cex wp14">
+<w:hdr xmlns:wpc="http://schemas.microsoft.com/office/word/2010/wordprocessingCanvas" xmlns:cx="http://schemas.microsoft.com/office/drawing/2014/chartex" xmlns:cx1="http://schemas.microsoft.com/office/drawing/2015/9/8/chartex" xmlns:cx2="http://schemas.microsoft.com/office/drawing/2015/10/21/chartex" xmlns:cx3="http://schemas.microsoft.com/office/drawing/2016/5/9/chartex" xmlns:cx4="http://schemas.microsoft.com/office/drawing/2016/5/10/chartex" xmlns:cx5="http://schemas.microsoft.com/office/drawing/2016/5/11/chartex" xmlns:cx6="http://schemas.microsoft.com/office/drawing/2016/5/12/chartex" xmlns:cx7="http://schemas.microsoft.com/office/drawing/2016/5/13/chartex" xmlns:cx8="http://schemas.microsoft.com/office/drawing/2016/5/14/chartex" xmlns:mc="http://schemas.openxmlformats.org/markup-compatibility/2006" xmlns:aink="http://schemas.microsoft.com/office/drawing/2016/ink" xmlns:am3d="http://schemas.microsoft.com/office/drawing/2017/model3d" xmlns:o="urn:schemas-microsoft-com:office:office" xmlns:r="http://schemas.openxmlformats.org/officeDocument/2006/relationships" xmlns:m="http://schemas.openxmlformats.org/officeDocument/2006/math" xmlns:v="urn:schemas-microsoft-com:vml" xmlns:wp14="http://schemas.microsoft.com/office/word/2010/wordprocessingDrawing" xmlns:wp="http://schemas.openxmlformats.org/drawingml/2006/wordprocessingDrawing" xmlns:w10="urn:schemas-microsoft-com:office:word" xmlns:w="http://schemas.openxmlformats.org/wordprocessingml/2006/main" xmlns:w14="http://schemas.microsoft.com/office/word/2010/wordml" xmlns:w15="http://schemas.microsoft.com/office/word/2012/wordml" xmlns:w16cex="http://schemas.microsoft.com/office/word/2018/wordml/cex" xmlns:w16cid="http://schemas.microsoft.com/office/word/2016/wordml/cid" xmlns:w16="http://schemas.microsoft.com/office/word/2018/wordml" xmlns:w16sdtdh="http://schemas.microsoft.com/office/word/2020/wordml/sdtdatahash" xmlns:w16se="http://schemas.microsoft.com/office/word/2015/wordml/symex" xmlns:wpg="http://schemas.microsoft.com/office/word/2010/wordprocessingGroup" xmlns:wpi="http://schemas.microsoft.com/office/word/2010/wordprocessingInk" xmlns:wne="http://schemas.microsoft.com/office/word/2006/wordml" xmlns:wps="http://schemas.microsoft.com/office/word/2010/wordprocessingShape" mc:Ignorable="w14 w15 w16se w16cid w16 w16cex w16sdtdh wp14">
   <w:p>
     <w:pPr>
       <w:pStyle w:val="Header"/>
     </w:pPr>
+  </w:p>
+</w:hdr>
+</file>
+
+<file path=word/header2.xml><?xml version="1.0" encoding="utf-8"?>
+<w:hdr xmlns:wpc="http://schemas.microsoft.com/office/word/2010/wordprocessingCanvas" xmlns:cx="http://schemas.microsoft.com/office/drawing/2014/chartex" xmlns:cx1="http://schemas.microsoft.com/office/drawing/2015/9/8/chartex" xmlns:cx2="http://schemas.microsoft.com/office/drawing/2015/10/21/chartex" xmlns:cx3="http://schemas.microsoft.com/office/drawing/2016/5/9/chartex" xmlns:cx4="http://schemas.microsoft.com/office/drawing/2016/5/10/chartex" xmlns:cx5="http://schemas.microsoft.com/office/drawing/2016/5/11/chartex" xmlns:cx6="http://schemas.microsoft.com/office/drawing/2016/5/12/chartex" xmlns:cx7="http://schemas.microsoft.com/office/drawing/2016/5/13/chartex" xmlns:cx8="http://schemas.microsoft.com/office/drawing/2016/5/14/chartex" xmlns:mc="http://schemas.openxmlformats.org/markup-compatibility/2006" xmlns:aink="http://schemas.microsoft.com/office/drawing/2016/ink" xmlns:am3d="http://schemas.microsoft.com/office/drawing/2017/model3d" xmlns:o="urn:schemas-microsoft-com:office:office" xmlns:r="http://schemas.openxmlformats.org/officeDocument/2006/relationships" xmlns:m="http://schemas.openxmlformats.org/officeDocument/2006/math" xmlns:v="urn:schemas-microsoft-com:vml" xmlns:wp14="http://schemas.microsoft.com/office/word/2010/wordprocessingDrawing" xmlns:wp="http://schemas.openxmlformats.org/drawingml/2006/wordprocessingDrawing" xmlns:w10="urn:schemas-microsoft-com:office:word" xmlns:w="http://schemas.openxmlformats.org/wordprocessingml/2006/main" xmlns:w14="http://schemas.microsoft.com/office/word/2010/wordml" xmlns:w15="http://schemas.microsoft.com/office/word/2012/wordml" xmlns:w16cex="http://schemas.microsoft.com/office/word/2018/wordml/cex" xmlns:w16cid="http://schemas.microsoft.com/office/word/2016/wordml/cid" xmlns:w16="http://schemas.microsoft.com/office/word/2018/wordml" xmlns:w16sdtdh="http://schemas.microsoft.com/office/word/2020/wordml/sdtdatahash" xmlns:w16se="http://schemas.microsoft.com/office/word/2015/wordml/symex" xmlns:wpg="http://schemas.microsoft.com/office/word/2010/wordprocessingGroup" xmlns:wpi="http://schemas.microsoft.com/office/word/2010/wordprocessingInk" xmlns:wne="http://schemas.microsoft.com/office/word/2006/wordml" xmlns:wps="http://schemas.microsoft.com/office/word/2010/wordprocessingShape" mc:Ignorable="w14 w15 w16se w16cid w16 w16cex w16sdtdh wp14">
+  <w:p>
+    <w:pPr>
+      <w:pStyle w:val="Header"/>
+    </w:pPr>
+    <w:r>
+      <w:t>Renee Dubuc</w:t>
+    </w:r>
+  </w:p>
+  <w:p>
+    <w:pPr>
+      <w:pStyle w:val="Header"/>
+    </w:pPr>
+    <w:r>
+      <w:t>18 December 2021</w:t>
+    </w:r>
     <w:r>
       <w:rPr>
         <w:rFonts w:ascii="Arial Black" w:eastAsia="Times New Roman" w:hAnsi="Arial Black" w:cs="Times New Roman"/>
@@ -688,8 +732,18 @@
 </w:hdr>
 </file>
 
+<file path=word/header3.xml><?xml version="1.0" encoding="utf-8"?>
+<w:hdr xmlns:wpc="http://schemas.microsoft.com/office/word/2010/wordprocessingCanvas" xmlns:cx="http://schemas.microsoft.com/office/drawing/2014/chartex" xmlns:cx1="http://schemas.microsoft.com/office/drawing/2015/9/8/chartex" xmlns:cx2="http://schemas.microsoft.com/office/drawing/2015/10/21/chartex" xmlns:cx3="http://schemas.microsoft.com/office/drawing/2016/5/9/chartex" xmlns:cx4="http://schemas.microsoft.com/office/drawing/2016/5/10/chartex" xmlns:cx5="http://schemas.microsoft.com/office/drawing/2016/5/11/chartex" xmlns:cx6="http://schemas.microsoft.com/office/drawing/2016/5/12/chartex" xmlns:cx7="http://schemas.microsoft.com/office/drawing/2016/5/13/chartex" xmlns:cx8="http://schemas.microsoft.com/office/drawing/2016/5/14/chartex" xmlns:mc="http://schemas.openxmlformats.org/markup-compatibility/2006" xmlns:aink="http://schemas.microsoft.com/office/drawing/2016/ink" xmlns:am3d="http://schemas.microsoft.com/office/drawing/2017/model3d" xmlns:o="urn:schemas-microsoft-com:office:office" xmlns:r="http://schemas.openxmlformats.org/officeDocument/2006/relationships" xmlns:m="http://schemas.openxmlformats.org/officeDocument/2006/math" xmlns:v="urn:schemas-microsoft-com:vml" xmlns:wp14="http://schemas.microsoft.com/office/word/2010/wordprocessingDrawing" xmlns:wp="http://schemas.openxmlformats.org/drawingml/2006/wordprocessingDrawing" xmlns:w10="urn:schemas-microsoft-com:office:word" xmlns:w="http://schemas.openxmlformats.org/wordprocessingml/2006/main" xmlns:w14="http://schemas.microsoft.com/office/word/2010/wordml" xmlns:w15="http://schemas.microsoft.com/office/word/2012/wordml" xmlns:w16cex="http://schemas.microsoft.com/office/word/2018/wordml/cex" xmlns:w16cid="http://schemas.microsoft.com/office/word/2016/wordml/cid" xmlns:w16="http://schemas.microsoft.com/office/word/2018/wordml" xmlns:w16sdtdh="http://schemas.microsoft.com/office/word/2020/wordml/sdtdatahash" xmlns:w16se="http://schemas.microsoft.com/office/word/2015/wordml/symex" xmlns:wpg="http://schemas.microsoft.com/office/word/2010/wordprocessingGroup" xmlns:wpi="http://schemas.microsoft.com/office/word/2010/wordprocessingInk" xmlns:wne="http://schemas.microsoft.com/office/word/2006/wordml" xmlns:wps="http://schemas.microsoft.com/office/word/2010/wordprocessingShape" mc:Ignorable="w14 w15 w16se w16cid w16 w16cex w16sdtdh wp14">
+  <w:p>
+    <w:pPr>
+      <w:pStyle w:val="Header"/>
+    </w:pPr>
+  </w:p>
+</w:hdr>
+</file>
+
 <file path=word/numbering.xml><?xml version="1.0" encoding="utf-8"?>
-<w:numbering xmlns:wpc="http://schemas.microsoft.com/office/word/2010/wordprocessingCanvas" xmlns:cx="http://schemas.microsoft.com/office/drawing/2014/chartex" xmlns:cx1="http://schemas.microsoft.com/office/drawing/2015/9/8/chartex" xmlns:cx2="http://schemas.microsoft.com/office/drawing/2015/10/21/chartex" xmlns:cx3="http://schemas.microsoft.com/office/drawing/2016/5/9/chartex" xmlns:cx4="http://schemas.microsoft.com/office/drawing/2016/5/10/chartex" xmlns:cx5="http://schemas.microsoft.com/office/drawing/2016/5/11/chartex" xmlns:cx6="http://schemas.microsoft.com/office/drawing/2016/5/12/chartex" xmlns:cx7="http://schemas.microsoft.com/office/drawing/2016/5/13/chartex" xmlns:cx8="http://schemas.microsoft.com/office/drawing/2016/5/14/chartex" xmlns:mc="http://schemas.openxmlformats.org/markup-compatibility/2006" xmlns:aink="http://schemas.microsoft.com/office/drawing/2016/ink" xmlns:am3d="http://schemas.microsoft.com/office/drawing/2017/model3d" xmlns:o="urn:schemas-microsoft-com:office:office" xmlns:r="http://schemas.openxmlformats.org/officeDocument/2006/relationships" xmlns:m="http://schemas.openxmlformats.org/officeDocument/2006/math" xmlns:v="urn:schemas-microsoft-com:vml" xmlns:wp14="http://schemas.microsoft.com/office/word/2010/wordprocessingDrawing" xmlns:wp="http://schemas.openxmlformats.org/drawingml/2006/wordprocessingDrawing" xmlns:w10="urn:schemas-microsoft-com:office:word" xmlns:w="http://schemas.openxmlformats.org/wordprocessingml/2006/main" xmlns:w14="http://schemas.microsoft.com/office/word/2010/wordml" xmlns:w15="http://schemas.microsoft.com/office/word/2012/wordml" xmlns:w16cex="http://schemas.microsoft.com/office/word/2018/wordml/cex" xmlns:w16cid="http://schemas.microsoft.com/office/word/2016/wordml/cid" xmlns:w16="http://schemas.microsoft.com/office/word/2018/wordml" xmlns:w16se="http://schemas.microsoft.com/office/word/2015/wordml/symex" xmlns:wpg="http://schemas.microsoft.com/office/word/2010/wordprocessingGroup" xmlns:wpi="http://schemas.microsoft.com/office/word/2010/wordprocessingInk" xmlns:wne="http://schemas.microsoft.com/office/word/2006/wordml" xmlns:wps="http://schemas.microsoft.com/office/word/2010/wordprocessingShape" mc:Ignorable="w14 w15 w16se w16cid w16 w16cex wp14">
+<w:numbering xmlns:wpc="http://schemas.microsoft.com/office/word/2010/wordprocessingCanvas" xmlns:cx="http://schemas.microsoft.com/office/drawing/2014/chartex" xmlns:cx1="http://schemas.microsoft.com/office/drawing/2015/9/8/chartex" xmlns:cx2="http://schemas.microsoft.com/office/drawing/2015/10/21/chartex" xmlns:cx3="http://schemas.microsoft.com/office/drawing/2016/5/9/chartex" xmlns:cx4="http://schemas.microsoft.com/office/drawing/2016/5/10/chartex" xmlns:cx5="http://schemas.microsoft.com/office/drawing/2016/5/11/chartex" xmlns:cx6="http://schemas.microsoft.com/office/drawing/2016/5/12/chartex" xmlns:cx7="http://schemas.microsoft.com/office/drawing/2016/5/13/chartex" xmlns:cx8="http://schemas.microsoft.com/office/drawing/2016/5/14/chartex" xmlns:mc="http://schemas.openxmlformats.org/markup-compatibility/2006" xmlns:aink="http://schemas.microsoft.com/office/drawing/2016/ink" xmlns:am3d="http://schemas.microsoft.com/office/drawing/2017/model3d" xmlns:o="urn:schemas-microsoft-com:office:office" xmlns:r="http://schemas.openxmlformats.org/officeDocument/2006/relationships" xmlns:m="http://schemas.openxmlformats.org/officeDocument/2006/math" xmlns:v="urn:schemas-microsoft-com:vml" xmlns:wp14="http://schemas.microsoft.com/office/word/2010/wordprocessingDrawing" xmlns:wp="http://schemas.openxmlformats.org/drawingml/2006/wordprocessingDrawing" xmlns:w10="urn:schemas-microsoft-com:office:word" xmlns:w="http://schemas.openxmlformats.org/wordprocessingml/2006/main" xmlns:w14="http://schemas.microsoft.com/office/word/2010/wordml" xmlns:w15="http://schemas.microsoft.com/office/word/2012/wordml" xmlns:w16cex="http://schemas.microsoft.com/office/word/2018/wordml/cex" xmlns:w16cid="http://schemas.microsoft.com/office/word/2016/wordml/cid" xmlns:w16="http://schemas.microsoft.com/office/word/2018/wordml" xmlns:w16sdtdh="http://schemas.microsoft.com/office/word/2020/wordml/sdtdatahash" xmlns:w16se="http://schemas.microsoft.com/office/word/2015/wordml/symex" xmlns:wpg="http://schemas.microsoft.com/office/word/2010/wordprocessingGroup" xmlns:wpi="http://schemas.microsoft.com/office/word/2010/wordprocessingInk" xmlns:wne="http://schemas.microsoft.com/office/word/2006/wordml" xmlns:wps="http://schemas.microsoft.com/office/word/2010/wordprocessingShape" mc:Ignorable="w14 w15 w16se w16cid w16 w16cex w16sdtdh wp14">
   <w:abstractNum w:abstractNumId="0" w15:restartNumberingAfterBreak="0">
     <w:nsid w:val="06727061"/>
     <w:multiLevelType w:val="hybridMultilevel"/>
@@ -1250,7 +1304,7 @@
 </file>
 
 <file path=word/styles.xml><?xml version="1.0" encoding="utf-8"?>
-<w:styles xmlns:mc="http://schemas.openxmlformats.org/markup-compatibility/2006" xmlns:r="http://schemas.openxmlformats.org/officeDocument/2006/relationships" xmlns:w="http://schemas.openxmlformats.org/wordprocessingml/2006/main" xmlns:w14="http://schemas.microsoft.com/office/word/2010/wordml" xmlns:w15="http://schemas.microsoft.com/office/word/2012/wordml" xmlns:w16cex="http://schemas.microsoft.com/office/word/2018/wordml/cex" xmlns:w16cid="http://schemas.microsoft.com/office/word/2016/wordml/cid" xmlns:w16="http://schemas.microsoft.com/office/word/2018/wordml" xmlns:w16se="http://schemas.microsoft.com/office/word/2015/wordml/symex" mc:Ignorable="w14 w15 w16se w16cid w16 w16cex">
+<w:styles xmlns:mc="http://schemas.openxmlformats.org/markup-compatibility/2006" xmlns:r="http://schemas.openxmlformats.org/officeDocument/2006/relationships" xmlns:w="http://schemas.openxmlformats.org/wordprocessingml/2006/main" xmlns:w14="http://schemas.microsoft.com/office/word/2010/wordml" xmlns:w15="http://schemas.microsoft.com/office/word/2012/wordml" xmlns:w16cex="http://schemas.microsoft.com/office/word/2018/wordml/cex" xmlns:w16cid="http://schemas.microsoft.com/office/word/2016/wordml/cid" xmlns:w16="http://schemas.microsoft.com/office/word/2018/wordml" xmlns:w16sdtdh="http://schemas.microsoft.com/office/word/2020/wordml/sdtdatahash" xmlns:w16se="http://schemas.microsoft.com/office/word/2015/wordml/symex" mc:Ignorable="w14 w15 w16se w16cid w16 w16cex w16sdtdh">
   <w:docDefaults>
     <w:rPrDefault>
       <w:rPr>

</xml_diff>

<commit_message>
Added week 3 quiz scratch to video notes index file and added accompanying browser screenshots for quiz. Finished adding content to Tips page for Devsign site
</commit_message>
<xml_diff>
--- a/week-3/ReneeDubuc_FET-Week3_Coding-Assignment.docx
+++ b/week-3/ReneeDubuc_FET-Week3_Coding-Assignment.docx
@@ -101,7 +101,15 @@
               <w:cnfStyle w:val="100000000000" w:firstRow="1" w:lastRow="0" w:firstColumn="0" w:lastColumn="0" w:oddVBand="0" w:evenVBand="0" w:oddHBand="0" w:evenHBand="0" w:firstRowFirstColumn="0" w:firstRowLastColumn="0" w:lastRowFirstColumn="0" w:lastRowLastColumn="0"/>
             </w:pPr>
             <w:r>
-              <w:t>% of Grade</w:t>
+              <w:t xml:space="preserve">% </w:t>
+            </w:r>
+            <w:proofErr w:type="gramStart"/>
+            <w:r>
+              <w:t>of</w:t>
+            </w:r>
+            <w:proofErr w:type="gramEnd"/>
+            <w:r>
+              <w:t xml:space="preserve"> Grade</w:t>
             </w:r>
           </w:p>
         </w:tc>
@@ -304,7 +312,35 @@
         <w:rPr>
           <w:szCs w:val="24"/>
         </w:rPr>
-        <w:t>In VS Code, or an IDE of your choice, write the code that accomplishes the objectives listed below. Ensure that the code compiles and runs as directed. Take screenshots of the code and of the running program (make sure to get screenshots of all required functionality) and paste them in this document where instructed below. Create a new repository on GitHub for this week’s assignments and push this document, with your JavaScript project code, to the repository. Add the URL for this week’s repository to this document where instructed and submit this document to your instructor when complete.</w:t>
+        <w:t xml:space="preserve">In VS Code, or an IDE of your choice, write the code that accomplishes the objectives listed below. Ensure that the code compiles and runs as directed. Take screenshots of the code and of the running program (make sure to get screenshots of all required functionality) and paste them in this document </w:t>
+      </w:r>
+      <w:proofErr w:type="gramStart"/>
+      <w:r>
+        <w:rPr>
+          <w:szCs w:val="24"/>
+        </w:rPr>
+        <w:t>where</w:t>
+      </w:r>
+      <w:proofErr w:type="gramEnd"/>
+      <w:r>
+        <w:rPr>
+          <w:szCs w:val="24"/>
+        </w:rPr>
+        <w:t xml:space="preserve"> instructed below. Create a new repository on GitHub for this week’s assignments and push this document, with your JavaScript project code, to the repository. Add the URL for this week’s repository to this document </w:t>
+      </w:r>
+      <w:proofErr w:type="gramStart"/>
+      <w:r>
+        <w:rPr>
+          <w:szCs w:val="24"/>
+        </w:rPr>
+        <w:t>where</w:t>
+      </w:r>
+      <w:proofErr w:type="gramEnd"/>
+      <w:r>
+        <w:rPr>
+          <w:szCs w:val="24"/>
+        </w:rPr>
+        <w:t xml:space="preserve"> instructed and submit this document to your instructor when complete.</w:t>
       </w:r>
     </w:p>
     <w:p>
@@ -357,12 +393,14 @@
         </w:numPr>
         <w:rPr>
           <w:b/>
+          <w:strike/>
           <w:szCs w:val="24"/>
         </w:rPr>
       </w:pPr>
       <w:r>
         <w:rPr>
           <w:bCs/>
+          <w:strike/>
           <w:szCs w:val="24"/>
         </w:rPr>
         <w:t>A Bootstrap navbar</w:t>
@@ -397,12 +435,14 @@
         </w:numPr>
         <w:rPr>
           <w:b/>
+          <w:strike/>
           <w:szCs w:val="24"/>
         </w:rPr>
       </w:pPr>
       <w:r>
         <w:rPr>
           <w:bCs/>
+          <w:strike/>
           <w:szCs w:val="24"/>
         </w:rPr>
         <w:t>A Bootstrap styled form</w:t>
@@ -417,12 +457,14 @@
         </w:numPr>
         <w:rPr>
           <w:b/>
+          <w:strike/>
           <w:szCs w:val="24"/>
         </w:rPr>
       </w:pPr>
       <w:r>
         <w:rPr>
           <w:bCs/>
+          <w:strike/>
           <w:szCs w:val="24"/>
         </w:rPr>
         <w:t>At least 2 pages</w:t>
@@ -437,12 +479,14 @@
         </w:numPr>
         <w:rPr>
           <w:b/>
+          <w:strike/>
           <w:szCs w:val="24"/>
         </w:rPr>
       </w:pPr>
       <w:r>
         <w:rPr>
           <w:bCs/>
+          <w:strike/>
           <w:szCs w:val="24"/>
         </w:rPr>
         <w:t>Bootstrap grid used throughout to format</w:t>
@@ -450,6 +494,7 @@
       <w:r>
         <w:rPr>
           <w:bCs/>
+          <w:strike/>
           <w:szCs w:val="24"/>
         </w:rPr>
         <w:t xml:space="preserve"> elements</w:t>

</xml_diff>

<commit_message>
Added media queries for display-1 and display-2 styles
</commit_message>
<xml_diff>
--- a/week-3/ReneeDubuc_FET-Week3_Coding-Assignment.docx
+++ b/week-3/ReneeDubuc_FET-Week3_Coding-Assignment.docx
@@ -415,12 +415,14 @@
         </w:numPr>
         <w:rPr>
           <w:b/>
+          <w:strike/>
           <w:szCs w:val="24"/>
         </w:rPr>
       </w:pPr>
       <w:r>
         <w:rPr>
           <w:bCs/>
+          <w:strike/>
           <w:szCs w:val="24"/>
         </w:rPr>
         <w:t>A Bootstrap styled table</w:t>
@@ -509,12 +511,14 @@
         </w:numPr>
         <w:rPr>
           <w:b/>
+          <w:strike/>
           <w:szCs w:val="24"/>
         </w:rPr>
       </w:pPr>
       <w:r>
         <w:rPr>
           <w:bCs/>
+          <w:strike/>
           <w:szCs w:val="24"/>
         </w:rPr>
         <w:t>Elements should stack vertically when the window is small</w:t>

</xml_diff>

<commit_message>
Cleaned up extra CSS code. Added screenshots to coding assignment doc
</commit_message>
<xml_diff>
--- a/week-3/ReneeDubuc_FET-Week3_Coding-Assignment.docx
+++ b/week-3/ReneeDubuc_FET-Week3_Coding-Assignment.docx
@@ -101,15 +101,7 @@
               <w:cnfStyle w:val="100000000000" w:firstRow="1" w:lastRow="0" w:firstColumn="0" w:lastColumn="0" w:oddVBand="0" w:evenVBand="0" w:oddHBand="0" w:evenHBand="0" w:firstRowFirstColumn="0" w:firstRowLastColumn="0" w:lastRowFirstColumn="0" w:lastRowLastColumn="0"/>
             </w:pPr>
             <w:r>
-              <w:t xml:space="preserve">% </w:t>
-            </w:r>
-            <w:proofErr w:type="gramStart"/>
-            <w:r>
-              <w:t>of</w:t>
-            </w:r>
-            <w:proofErr w:type="gramEnd"/>
-            <w:r>
-              <w:t xml:space="preserve"> Grade</w:t>
+              <w:t>% of Grade</w:t>
             </w:r>
           </w:p>
         </w:tc>
@@ -312,35 +304,7 @@
         <w:rPr>
           <w:szCs w:val="24"/>
         </w:rPr>
-        <w:t xml:space="preserve">In VS Code, or an IDE of your choice, write the code that accomplishes the objectives listed below. Ensure that the code compiles and runs as directed. Take screenshots of the code and of the running program (make sure to get screenshots of all required functionality) and paste them in this document </w:t>
-      </w:r>
-      <w:proofErr w:type="gramStart"/>
-      <w:r>
-        <w:rPr>
-          <w:szCs w:val="24"/>
-        </w:rPr>
-        <w:t>where</w:t>
-      </w:r>
-      <w:proofErr w:type="gramEnd"/>
-      <w:r>
-        <w:rPr>
-          <w:szCs w:val="24"/>
-        </w:rPr>
-        <w:t xml:space="preserve"> instructed below. Create a new repository on GitHub for this week’s assignments and push this document, with your JavaScript project code, to the repository. Add the URL for this week’s repository to this document </w:t>
-      </w:r>
-      <w:proofErr w:type="gramStart"/>
-      <w:r>
-        <w:rPr>
-          <w:szCs w:val="24"/>
-        </w:rPr>
-        <w:t>where</w:t>
-      </w:r>
-      <w:proofErr w:type="gramEnd"/>
-      <w:r>
-        <w:rPr>
-          <w:szCs w:val="24"/>
-        </w:rPr>
-        <w:t xml:space="preserve"> instructed and submit this document to your instructor when complete.</w:t>
+        <w:t>In VS Code, or an IDE of your choice, write the code that accomplishes the objectives listed below. Ensure that the code compiles and runs as directed. Take screenshots of the code and of the running program (make sure to get screenshots of all required functionality) and paste them in this document where instructed below. Create a new repository on GitHub for this week’s assignments and push this document, with your JavaScript project code, to the repository. Add the URL for this week’s repository to this document where instructed and submit this document to your instructor when complete.</w:t>
       </w:r>
     </w:p>
     <w:p>
@@ -539,44 +503,1953 @@
           <w:szCs w:val="24"/>
         </w:rPr>
       </w:pPr>
-      <w:r>
-        <w:rPr>
-          <w:b/>
-          <w:szCs w:val="24"/>
-        </w:rPr>
+    </w:p>
+    <w:p>
+      <w:pPr>
+        <w:rPr>
+          <w:b/>
+          <w:szCs w:val="24"/>
+        </w:rPr>
+      </w:pPr>
+    </w:p>
+    <w:p>
+      <w:pPr>
+        <w:rPr>
+          <w:b/>
+          <w:szCs w:val="24"/>
+        </w:rPr>
+      </w:pPr>
+      <w:r>
+        <w:rPr>
+          <w:b/>
+          <w:szCs w:val="24"/>
+        </w:rPr>
+        <w:lastRenderedPageBreak/>
         <w:t>Screenshots of Code:</w:t>
       </w:r>
-    </w:p>
-    <w:p>
-      <w:pPr>
-        <w:rPr>
-          <w:b/>
-          <w:szCs w:val="24"/>
-        </w:rPr>
-      </w:pPr>
-    </w:p>
-    <w:p>
-      <w:pPr>
-        <w:rPr>
-          <w:b/>
-          <w:szCs w:val="24"/>
-        </w:rPr>
-      </w:pPr>
-      <w:r>
-        <w:rPr>
-          <w:b/>
-          <w:szCs w:val="24"/>
-        </w:rPr>
+      <w:r>
+        <w:rPr>
+          <w:b/>
+          <w:szCs w:val="24"/>
+        </w:rPr>
+        <w:t xml:space="preserve"> </w:t>
+      </w:r>
+    </w:p>
+    <w:p>
+      <w:pPr>
+        <w:rPr>
+          <w:bCs/>
+          <w:szCs w:val="24"/>
+        </w:rPr>
+      </w:pPr>
+      <w:r>
+        <w:rPr>
+          <w:noProof/>
+        </w:rPr>
+        <w:drawing>
+          <wp:anchor distT="0" distB="0" distL="114300" distR="114300" simplePos="0" relativeHeight="251658240" behindDoc="1" locked="0" layoutInCell="1" allowOverlap="1" wp14:anchorId="2FBB17F6" wp14:editId="3C85DB88">
+            <wp:simplePos x="0" y="0"/>
+            <wp:positionH relativeFrom="margin">
+              <wp:align>left</wp:align>
+            </wp:positionH>
+            <wp:positionV relativeFrom="paragraph">
+              <wp:posOffset>243205</wp:posOffset>
+            </wp:positionV>
+            <wp:extent cx="5316855" cy="3518535"/>
+            <wp:effectExtent l="0" t="0" r="0" b="5715"/>
+            <wp:wrapTight wrapText="bothSides">
+              <wp:wrapPolygon edited="0">
+                <wp:start x="0" y="0"/>
+                <wp:lineTo x="0" y="21518"/>
+                <wp:lineTo x="21515" y="21518"/>
+                <wp:lineTo x="21515" y="0"/>
+                <wp:lineTo x="0" y="0"/>
+              </wp:wrapPolygon>
+            </wp:wrapTight>
+            <wp:docPr id="2" name="Picture 2" descr="Text&#10;&#10;Description automatically generated"/>
+            <wp:cNvGraphicFramePr>
+              <a:graphicFrameLocks xmlns:a="http://schemas.openxmlformats.org/drawingml/2006/main" noChangeAspect="1"/>
+            </wp:cNvGraphicFramePr>
+            <a:graphic xmlns:a="http://schemas.openxmlformats.org/drawingml/2006/main">
+              <a:graphicData uri="http://schemas.openxmlformats.org/drawingml/2006/picture">
+                <pic:pic xmlns:pic="http://schemas.openxmlformats.org/drawingml/2006/picture">
+                  <pic:nvPicPr>
+                    <pic:cNvPr id="2" name="Picture 2" descr="Text&#10;&#10;Description automatically generated"/>
+                    <pic:cNvPicPr/>
+                  </pic:nvPicPr>
+                  <pic:blipFill>
+                    <a:blip r:embed="rId7" cstate="print">
+                      <a:extLst>
+                        <a:ext uri="{28A0092B-C50C-407E-A947-70E740481C1C}">
+                          <a14:useLocalDpi xmlns:a14="http://schemas.microsoft.com/office/drawing/2010/main" val="0"/>
+                        </a:ext>
+                      </a:extLst>
+                    </a:blip>
+                    <a:stretch>
+                      <a:fillRect/>
+                    </a:stretch>
+                  </pic:blipFill>
+                  <pic:spPr>
+                    <a:xfrm>
+                      <a:off x="0" y="0"/>
+                      <a:ext cx="5342790" cy="3536172"/>
+                    </a:xfrm>
+                    <a:prstGeom prst="rect">
+                      <a:avLst/>
+                    </a:prstGeom>
+                  </pic:spPr>
+                </pic:pic>
+              </a:graphicData>
+            </a:graphic>
+            <wp14:sizeRelH relativeFrom="page">
+              <wp14:pctWidth>0</wp14:pctWidth>
+            </wp14:sizeRelH>
+            <wp14:sizeRelV relativeFrom="page">
+              <wp14:pctHeight>0</wp14:pctHeight>
+            </wp14:sizeRelV>
+          </wp:anchor>
+        </w:drawing>
+      </w:r>
+      <w:r>
+        <w:rPr>
+          <w:bCs/>
+          <w:szCs w:val="24"/>
+        </w:rPr>
+        <w:t>index.html</w:t>
+      </w:r>
+    </w:p>
+    <w:p>
+      <w:pPr>
+        <w:rPr>
+          <w:b/>
+          <w:szCs w:val="24"/>
+        </w:rPr>
+      </w:pPr>
+    </w:p>
+    <w:p>
+      <w:pPr>
+        <w:rPr>
+          <w:b/>
+          <w:szCs w:val="24"/>
+        </w:rPr>
+      </w:pPr>
+      <w:r>
+        <w:rPr>
+          <w:noProof/>
+        </w:rPr>
+        <w:drawing>
+          <wp:anchor distT="0" distB="0" distL="114300" distR="114300" simplePos="0" relativeHeight="251659264" behindDoc="1" locked="0" layoutInCell="1" allowOverlap="1" wp14:anchorId="7846A0E6" wp14:editId="12EEFA05">
+            <wp:simplePos x="0" y="0"/>
+            <wp:positionH relativeFrom="margin">
+              <wp:align>left</wp:align>
+            </wp:positionH>
+            <wp:positionV relativeFrom="paragraph">
+              <wp:posOffset>3309620</wp:posOffset>
+            </wp:positionV>
+            <wp:extent cx="5350510" cy="3586480"/>
+            <wp:effectExtent l="0" t="0" r="2540" b="0"/>
+            <wp:wrapTight wrapText="bothSides">
+              <wp:wrapPolygon edited="0">
+                <wp:start x="0" y="0"/>
+                <wp:lineTo x="0" y="21455"/>
+                <wp:lineTo x="21533" y="21455"/>
+                <wp:lineTo x="21533" y="0"/>
+                <wp:lineTo x="0" y="0"/>
+              </wp:wrapPolygon>
+            </wp:wrapTight>
+            <wp:docPr id="3" name="Picture 3" descr="Text&#10;&#10;Description automatically generated"/>
+            <wp:cNvGraphicFramePr>
+              <a:graphicFrameLocks xmlns:a="http://schemas.openxmlformats.org/drawingml/2006/main" noChangeAspect="1"/>
+            </wp:cNvGraphicFramePr>
+            <a:graphic xmlns:a="http://schemas.openxmlformats.org/drawingml/2006/main">
+              <a:graphicData uri="http://schemas.openxmlformats.org/drawingml/2006/picture">
+                <pic:pic xmlns:pic="http://schemas.openxmlformats.org/drawingml/2006/picture">
+                  <pic:nvPicPr>
+                    <pic:cNvPr id="3" name="Picture 3" descr="Text&#10;&#10;Description automatically generated"/>
+                    <pic:cNvPicPr/>
+                  </pic:nvPicPr>
+                  <pic:blipFill>
+                    <a:blip r:embed="rId8" cstate="print">
+                      <a:extLst>
+                        <a:ext uri="{28A0092B-C50C-407E-A947-70E740481C1C}">
+                          <a14:useLocalDpi xmlns:a14="http://schemas.microsoft.com/office/drawing/2010/main" val="0"/>
+                        </a:ext>
+                      </a:extLst>
+                    </a:blip>
+                    <a:stretch>
+                      <a:fillRect/>
+                    </a:stretch>
+                  </pic:blipFill>
+                  <pic:spPr>
+                    <a:xfrm>
+                      <a:off x="0" y="0"/>
+                      <a:ext cx="5350510" cy="3586480"/>
+                    </a:xfrm>
+                    <a:prstGeom prst="rect">
+                      <a:avLst/>
+                    </a:prstGeom>
+                  </pic:spPr>
+                </pic:pic>
+              </a:graphicData>
+            </a:graphic>
+            <wp14:sizeRelH relativeFrom="margin">
+              <wp14:pctWidth>0</wp14:pctWidth>
+            </wp14:sizeRelH>
+            <wp14:sizeRelV relativeFrom="margin">
+              <wp14:pctHeight>0</wp14:pctHeight>
+            </wp14:sizeRelV>
+          </wp:anchor>
+        </w:drawing>
+      </w:r>
+    </w:p>
+    <w:p>
+      <w:pPr>
+        <w:rPr>
+          <w:b/>
+          <w:szCs w:val="24"/>
+        </w:rPr>
+      </w:pPr>
+    </w:p>
+    <w:p>
+      <w:pPr>
+        <w:rPr>
+          <w:b/>
+          <w:szCs w:val="24"/>
+        </w:rPr>
+      </w:pPr>
+      <w:r>
+        <w:rPr>
+          <w:noProof/>
+        </w:rPr>
+        <w:lastRenderedPageBreak/>
+        <w:drawing>
+          <wp:anchor distT="0" distB="0" distL="114300" distR="114300" simplePos="0" relativeHeight="251661312" behindDoc="1" locked="0" layoutInCell="1" allowOverlap="1" wp14:anchorId="4DADA12B" wp14:editId="09FBFD15">
+            <wp:simplePos x="0" y="0"/>
+            <wp:positionH relativeFrom="margin">
+              <wp:align>left</wp:align>
+            </wp:positionH>
+            <wp:positionV relativeFrom="paragraph">
+              <wp:posOffset>-211</wp:posOffset>
+            </wp:positionV>
+            <wp:extent cx="5311775" cy="3579495"/>
+            <wp:effectExtent l="0" t="0" r="3175" b="1905"/>
+            <wp:wrapTight wrapText="bothSides">
+              <wp:wrapPolygon edited="0">
+                <wp:start x="0" y="0"/>
+                <wp:lineTo x="0" y="21497"/>
+                <wp:lineTo x="21535" y="21497"/>
+                <wp:lineTo x="21535" y="0"/>
+                <wp:lineTo x="0" y="0"/>
+              </wp:wrapPolygon>
+            </wp:wrapTight>
+            <wp:docPr id="4" name="Picture 4" descr="Text&#10;&#10;Description automatically generated"/>
+            <wp:cNvGraphicFramePr>
+              <a:graphicFrameLocks xmlns:a="http://schemas.openxmlformats.org/drawingml/2006/main" noChangeAspect="1"/>
+            </wp:cNvGraphicFramePr>
+            <a:graphic xmlns:a="http://schemas.openxmlformats.org/drawingml/2006/main">
+              <a:graphicData uri="http://schemas.openxmlformats.org/drawingml/2006/picture">
+                <pic:pic xmlns:pic="http://schemas.openxmlformats.org/drawingml/2006/picture">
+                  <pic:nvPicPr>
+                    <pic:cNvPr id="4" name="Picture 4" descr="Text&#10;&#10;Description automatically generated"/>
+                    <pic:cNvPicPr/>
+                  </pic:nvPicPr>
+                  <pic:blipFill>
+                    <a:blip r:embed="rId9" cstate="print">
+                      <a:extLst>
+                        <a:ext uri="{28A0092B-C50C-407E-A947-70E740481C1C}">
+                          <a14:useLocalDpi xmlns:a14="http://schemas.microsoft.com/office/drawing/2010/main" val="0"/>
+                        </a:ext>
+                      </a:extLst>
+                    </a:blip>
+                    <a:stretch>
+                      <a:fillRect/>
+                    </a:stretch>
+                  </pic:blipFill>
+                  <pic:spPr>
+                    <a:xfrm>
+                      <a:off x="0" y="0"/>
+                      <a:ext cx="5311775" cy="3579495"/>
+                    </a:xfrm>
+                    <a:prstGeom prst="rect">
+                      <a:avLst/>
+                    </a:prstGeom>
+                  </pic:spPr>
+                </pic:pic>
+              </a:graphicData>
+            </a:graphic>
+            <wp14:sizeRelH relativeFrom="margin">
+              <wp14:pctWidth>0</wp14:pctWidth>
+            </wp14:sizeRelH>
+            <wp14:sizeRelV relativeFrom="margin">
+              <wp14:pctHeight>0</wp14:pctHeight>
+            </wp14:sizeRelV>
+          </wp:anchor>
+        </w:drawing>
+      </w:r>
+      <w:r>
+        <w:rPr>
+          <w:noProof/>
+        </w:rPr>
+        <w:drawing>
+          <wp:inline distT="0" distB="0" distL="0" distR="0" wp14:anchorId="2BC04FA4" wp14:editId="16D9FA1C">
+            <wp:extent cx="5300133" cy="566820"/>
+            <wp:effectExtent l="0" t="0" r="0" b="5080"/>
+            <wp:docPr id="5" name="Picture 5"/>
+            <wp:cNvGraphicFramePr>
+              <a:graphicFrameLocks xmlns:a="http://schemas.openxmlformats.org/drawingml/2006/main" noChangeAspect="1"/>
+            </wp:cNvGraphicFramePr>
+            <a:graphic xmlns:a="http://schemas.openxmlformats.org/drawingml/2006/main">
+              <a:graphicData uri="http://schemas.openxmlformats.org/drawingml/2006/picture">
+                <pic:pic xmlns:pic="http://schemas.openxmlformats.org/drawingml/2006/picture">
+                  <pic:nvPicPr>
+                    <pic:cNvPr id="1" name=""/>
+                    <pic:cNvPicPr/>
+                  </pic:nvPicPr>
+                  <pic:blipFill>
+                    <a:blip r:embed="rId10"/>
+                    <a:stretch>
+                      <a:fillRect/>
+                    </a:stretch>
+                  </pic:blipFill>
+                  <pic:spPr>
+                    <a:xfrm>
+                      <a:off x="0" y="0"/>
+                      <a:ext cx="5300133" cy="566820"/>
+                    </a:xfrm>
+                    <a:prstGeom prst="rect">
+                      <a:avLst/>
+                    </a:prstGeom>
+                  </pic:spPr>
+                </pic:pic>
+              </a:graphicData>
+            </a:graphic>
+          </wp:inline>
+        </w:drawing>
+      </w:r>
+    </w:p>
+    <w:p>
+      <w:pPr>
+        <w:rPr>
+          <w:bCs/>
+          <w:szCs w:val="24"/>
+        </w:rPr>
+      </w:pPr>
+      <w:r>
+        <w:rPr>
+          <w:noProof/>
+        </w:rPr>
+        <w:drawing>
+          <wp:anchor distT="0" distB="0" distL="114300" distR="114300" simplePos="0" relativeHeight="251660288" behindDoc="1" locked="0" layoutInCell="1" allowOverlap="1" wp14:anchorId="69C771DF" wp14:editId="4190E40A">
+            <wp:simplePos x="0" y="0"/>
+            <wp:positionH relativeFrom="margin">
+              <wp:align>left</wp:align>
+            </wp:positionH>
+            <wp:positionV relativeFrom="paragraph">
+              <wp:posOffset>231987</wp:posOffset>
+            </wp:positionV>
+            <wp:extent cx="5311775" cy="2964606"/>
+            <wp:effectExtent l="0" t="0" r="3175" b="7620"/>
+            <wp:wrapTight wrapText="bothSides">
+              <wp:wrapPolygon edited="0">
+                <wp:start x="0" y="0"/>
+                <wp:lineTo x="0" y="21517"/>
+                <wp:lineTo x="21535" y="21517"/>
+                <wp:lineTo x="21535" y="0"/>
+                <wp:lineTo x="0" y="0"/>
+              </wp:wrapPolygon>
+            </wp:wrapTight>
+            <wp:docPr id="6" name="Picture 6" descr="Text&#10;&#10;Description automatically generated"/>
+            <wp:cNvGraphicFramePr>
+              <a:graphicFrameLocks xmlns:a="http://schemas.openxmlformats.org/drawingml/2006/main" noChangeAspect="1"/>
+            </wp:cNvGraphicFramePr>
+            <a:graphic xmlns:a="http://schemas.openxmlformats.org/drawingml/2006/main">
+              <a:graphicData uri="http://schemas.openxmlformats.org/drawingml/2006/picture">
+                <pic:pic xmlns:pic="http://schemas.openxmlformats.org/drawingml/2006/picture">
+                  <pic:nvPicPr>
+                    <pic:cNvPr id="6" name="Picture 6" descr="Text&#10;&#10;Description automatically generated"/>
+                    <pic:cNvPicPr/>
+                  </pic:nvPicPr>
+                  <pic:blipFill>
+                    <a:blip r:embed="rId11" cstate="print">
+                      <a:extLst>
+                        <a:ext uri="{28A0092B-C50C-407E-A947-70E740481C1C}">
+                          <a14:useLocalDpi xmlns:a14="http://schemas.microsoft.com/office/drawing/2010/main" val="0"/>
+                        </a:ext>
+                      </a:extLst>
+                    </a:blip>
+                    <a:stretch>
+                      <a:fillRect/>
+                    </a:stretch>
+                  </pic:blipFill>
+                  <pic:spPr>
+                    <a:xfrm>
+                      <a:off x="0" y="0"/>
+                      <a:ext cx="5311775" cy="2964606"/>
+                    </a:xfrm>
+                    <a:prstGeom prst="rect">
+                      <a:avLst/>
+                    </a:prstGeom>
+                  </pic:spPr>
+                </pic:pic>
+              </a:graphicData>
+            </a:graphic>
+            <wp14:sizeRelH relativeFrom="page">
+              <wp14:pctWidth>0</wp14:pctWidth>
+            </wp14:sizeRelH>
+            <wp14:sizeRelV relativeFrom="page">
+              <wp14:pctHeight>0</wp14:pctHeight>
+            </wp14:sizeRelV>
+          </wp:anchor>
+        </w:drawing>
+      </w:r>
+      <w:r>
+        <w:rPr>
+          <w:bCs/>
+          <w:szCs w:val="24"/>
+        </w:rPr>
+        <w:t>t</w:t>
+      </w:r>
+      <w:r>
+        <w:rPr>
+          <w:bCs/>
+          <w:szCs w:val="24"/>
+        </w:rPr>
+        <w:t>ips.html</w:t>
+      </w:r>
+    </w:p>
+    <w:p>
+      <w:pPr>
+        <w:rPr>
+          <w:bCs/>
+          <w:szCs w:val="24"/>
+        </w:rPr>
+      </w:pPr>
+      <w:r>
+        <w:rPr>
+          <w:bCs/>
+          <w:szCs w:val="24"/>
+        </w:rPr>
+        <w:br w:type="page"/>
+      </w:r>
+    </w:p>
+    <w:p>
+      <w:pPr>
+        <w:rPr>
+          <w:bCs/>
+          <w:szCs w:val="24"/>
+        </w:rPr>
+      </w:pPr>
+      <w:r>
+        <w:rPr>
+          <w:noProof/>
+        </w:rPr>
+        <w:lastRenderedPageBreak/>
+        <w:drawing>
+          <wp:anchor distT="0" distB="0" distL="114300" distR="114300" simplePos="0" relativeHeight="251662336" behindDoc="1" locked="0" layoutInCell="1" allowOverlap="1" wp14:anchorId="6081E66C" wp14:editId="1A8F5611">
+            <wp:simplePos x="0" y="0"/>
+            <wp:positionH relativeFrom="margin">
+              <wp:align>left</wp:align>
+            </wp:positionH>
+            <wp:positionV relativeFrom="paragraph">
+              <wp:posOffset>0</wp:posOffset>
+            </wp:positionV>
+            <wp:extent cx="5509260" cy="3681730"/>
+            <wp:effectExtent l="0" t="0" r="0" b="0"/>
+            <wp:wrapTight wrapText="bothSides">
+              <wp:wrapPolygon edited="0">
+                <wp:start x="0" y="0"/>
+                <wp:lineTo x="0" y="21458"/>
+                <wp:lineTo x="21510" y="21458"/>
+                <wp:lineTo x="21510" y="0"/>
+                <wp:lineTo x="0" y="0"/>
+              </wp:wrapPolygon>
+            </wp:wrapTight>
+            <wp:docPr id="7" name="Picture 7" descr="Text&#10;&#10;Description automatically generated"/>
+            <wp:cNvGraphicFramePr>
+              <a:graphicFrameLocks xmlns:a="http://schemas.openxmlformats.org/drawingml/2006/main" noChangeAspect="1"/>
+            </wp:cNvGraphicFramePr>
+            <a:graphic xmlns:a="http://schemas.openxmlformats.org/drawingml/2006/main">
+              <a:graphicData uri="http://schemas.openxmlformats.org/drawingml/2006/picture">
+                <pic:pic xmlns:pic="http://schemas.openxmlformats.org/drawingml/2006/picture">
+                  <pic:nvPicPr>
+                    <pic:cNvPr id="7" name="Picture 7" descr="Text&#10;&#10;Description automatically generated"/>
+                    <pic:cNvPicPr/>
+                  </pic:nvPicPr>
+                  <pic:blipFill>
+                    <a:blip r:embed="rId12" cstate="print">
+                      <a:extLst>
+                        <a:ext uri="{28A0092B-C50C-407E-A947-70E740481C1C}">
+                          <a14:useLocalDpi xmlns:a14="http://schemas.microsoft.com/office/drawing/2010/main" val="0"/>
+                        </a:ext>
+                      </a:extLst>
+                    </a:blip>
+                    <a:stretch>
+                      <a:fillRect/>
+                    </a:stretch>
+                  </pic:blipFill>
+                  <pic:spPr>
+                    <a:xfrm>
+                      <a:off x="0" y="0"/>
+                      <a:ext cx="5527342" cy="3693624"/>
+                    </a:xfrm>
+                    <a:prstGeom prst="rect">
+                      <a:avLst/>
+                    </a:prstGeom>
+                  </pic:spPr>
+                </pic:pic>
+              </a:graphicData>
+            </a:graphic>
+            <wp14:sizeRelH relativeFrom="margin">
+              <wp14:pctWidth>0</wp14:pctWidth>
+            </wp14:sizeRelH>
+            <wp14:sizeRelV relativeFrom="margin">
+              <wp14:pctHeight>0</wp14:pctHeight>
+            </wp14:sizeRelV>
+          </wp:anchor>
+        </w:drawing>
+      </w:r>
+    </w:p>
+    <w:p>
+      <w:pPr>
+        <w:rPr>
+          <w:b/>
+          <w:szCs w:val="24"/>
+        </w:rPr>
+      </w:pPr>
+    </w:p>
+    <w:p>
+      <w:pPr>
+        <w:rPr>
+          <w:b/>
+          <w:szCs w:val="24"/>
+        </w:rPr>
+      </w:pPr>
+    </w:p>
+    <w:p>
+      <w:pPr>
+        <w:rPr>
+          <w:b/>
+          <w:szCs w:val="24"/>
+        </w:rPr>
+      </w:pPr>
+    </w:p>
+    <w:p>
+      <w:pPr>
+        <w:rPr>
+          <w:b/>
+          <w:szCs w:val="24"/>
+        </w:rPr>
+      </w:pPr>
+    </w:p>
+    <w:p>
+      <w:pPr>
+        <w:rPr>
+          <w:b/>
+          <w:szCs w:val="24"/>
+        </w:rPr>
+      </w:pPr>
+    </w:p>
+    <w:p>
+      <w:pPr>
+        <w:rPr>
+          <w:b/>
+          <w:szCs w:val="24"/>
+        </w:rPr>
+      </w:pPr>
+    </w:p>
+    <w:p>
+      <w:pPr>
+        <w:rPr>
+          <w:b/>
+          <w:szCs w:val="24"/>
+        </w:rPr>
+      </w:pPr>
+    </w:p>
+    <w:p>
+      <w:pPr>
+        <w:rPr>
+          <w:b/>
+          <w:szCs w:val="24"/>
+        </w:rPr>
+      </w:pPr>
+    </w:p>
+    <w:p>
+      <w:pPr>
+        <w:rPr>
+          <w:b/>
+          <w:szCs w:val="24"/>
+        </w:rPr>
+      </w:pPr>
+    </w:p>
+    <w:p>
+      <w:pPr>
+        <w:rPr>
+          <w:b/>
+          <w:szCs w:val="24"/>
+        </w:rPr>
+      </w:pPr>
+    </w:p>
+    <w:p>
+      <w:pPr>
+        <w:rPr>
+          <w:b/>
+          <w:szCs w:val="24"/>
+        </w:rPr>
+      </w:pPr>
+    </w:p>
+    <w:p>
+      <w:pPr>
+        <w:rPr>
+          <w:b/>
+          <w:szCs w:val="24"/>
+        </w:rPr>
+      </w:pPr>
+    </w:p>
+    <w:p>
+      <w:pPr>
+        <w:rPr>
+          <w:b/>
+          <w:szCs w:val="24"/>
+        </w:rPr>
+      </w:pPr>
+      <w:r>
+        <w:rPr>
+          <w:noProof/>
+        </w:rPr>
+        <w:drawing>
+          <wp:anchor distT="0" distB="0" distL="114300" distR="114300" simplePos="0" relativeHeight="251663360" behindDoc="1" locked="0" layoutInCell="1" allowOverlap="1" wp14:anchorId="36911D0F" wp14:editId="54074846">
+            <wp:simplePos x="0" y="0"/>
+            <wp:positionH relativeFrom="margin">
+              <wp:align>left</wp:align>
+            </wp:positionH>
+            <wp:positionV relativeFrom="paragraph">
+              <wp:posOffset>6985</wp:posOffset>
+            </wp:positionV>
+            <wp:extent cx="5492115" cy="3658870"/>
+            <wp:effectExtent l="0" t="0" r="0" b="0"/>
+            <wp:wrapTight wrapText="bothSides">
+              <wp:wrapPolygon edited="0">
+                <wp:start x="0" y="0"/>
+                <wp:lineTo x="0" y="21480"/>
+                <wp:lineTo x="21503" y="21480"/>
+                <wp:lineTo x="21503" y="0"/>
+                <wp:lineTo x="0" y="0"/>
+              </wp:wrapPolygon>
+            </wp:wrapTight>
+            <wp:docPr id="8" name="Picture 8" descr="Text&#10;&#10;Description automatically generated"/>
+            <wp:cNvGraphicFramePr>
+              <a:graphicFrameLocks xmlns:a="http://schemas.openxmlformats.org/drawingml/2006/main" noChangeAspect="1"/>
+            </wp:cNvGraphicFramePr>
+            <a:graphic xmlns:a="http://schemas.openxmlformats.org/drawingml/2006/main">
+              <a:graphicData uri="http://schemas.openxmlformats.org/drawingml/2006/picture">
+                <pic:pic xmlns:pic="http://schemas.openxmlformats.org/drawingml/2006/picture">
+                  <pic:nvPicPr>
+                    <pic:cNvPr id="8" name="Picture 8" descr="Text&#10;&#10;Description automatically generated"/>
+                    <pic:cNvPicPr/>
+                  </pic:nvPicPr>
+                  <pic:blipFill>
+                    <a:blip r:embed="rId13" cstate="print">
+                      <a:extLst>
+                        <a:ext uri="{28A0092B-C50C-407E-A947-70E740481C1C}">
+                          <a14:useLocalDpi xmlns:a14="http://schemas.microsoft.com/office/drawing/2010/main" val="0"/>
+                        </a:ext>
+                      </a:extLst>
+                    </a:blip>
+                    <a:stretch>
+                      <a:fillRect/>
+                    </a:stretch>
+                  </pic:blipFill>
+                  <pic:spPr>
+                    <a:xfrm>
+                      <a:off x="0" y="0"/>
+                      <a:ext cx="5492115" cy="3658870"/>
+                    </a:xfrm>
+                    <a:prstGeom prst="rect">
+                      <a:avLst/>
+                    </a:prstGeom>
+                  </pic:spPr>
+                </pic:pic>
+              </a:graphicData>
+            </a:graphic>
+            <wp14:sizeRelH relativeFrom="margin">
+              <wp14:pctWidth>0</wp14:pctWidth>
+            </wp14:sizeRelH>
+            <wp14:sizeRelV relativeFrom="margin">
+              <wp14:pctHeight>0</wp14:pctHeight>
+            </wp14:sizeRelV>
+          </wp:anchor>
+        </w:drawing>
+      </w:r>
+    </w:p>
+    <w:p>
+      <w:pPr>
+        <w:rPr>
+          <w:b/>
+          <w:szCs w:val="24"/>
+        </w:rPr>
+      </w:pPr>
+    </w:p>
+    <w:p>
+      <w:pPr>
+        <w:rPr>
+          <w:b/>
+          <w:szCs w:val="24"/>
+        </w:rPr>
+      </w:pPr>
+    </w:p>
+    <w:p>
+      <w:pPr>
+        <w:rPr>
+          <w:b/>
+          <w:szCs w:val="24"/>
+        </w:rPr>
+      </w:pPr>
+    </w:p>
+    <w:p>
+      <w:pPr>
+        <w:rPr>
+          <w:b/>
+          <w:szCs w:val="24"/>
+        </w:rPr>
+      </w:pPr>
+    </w:p>
+    <w:p>
+      <w:pPr>
+        <w:rPr>
+          <w:b/>
+          <w:szCs w:val="24"/>
+        </w:rPr>
+      </w:pPr>
+    </w:p>
+    <w:p>
+      <w:pPr>
+        <w:rPr>
+          <w:b/>
+          <w:szCs w:val="24"/>
+        </w:rPr>
+      </w:pPr>
+    </w:p>
+    <w:p>
+      <w:pPr>
+        <w:rPr>
+          <w:b/>
+          <w:szCs w:val="24"/>
+        </w:rPr>
+      </w:pPr>
+    </w:p>
+    <w:p>
+      <w:pPr>
+        <w:rPr>
+          <w:b/>
+          <w:szCs w:val="24"/>
+        </w:rPr>
+      </w:pPr>
+    </w:p>
+    <w:p>
+      <w:pPr>
+        <w:rPr>
+          <w:b/>
+          <w:szCs w:val="24"/>
+        </w:rPr>
+      </w:pPr>
+    </w:p>
+    <w:p>
+      <w:pPr>
+        <w:rPr>
+          <w:b/>
+          <w:szCs w:val="24"/>
+        </w:rPr>
+      </w:pPr>
+    </w:p>
+    <w:p>
+      <w:pPr>
+        <w:rPr>
+          <w:b/>
+          <w:szCs w:val="24"/>
+        </w:rPr>
+      </w:pPr>
+    </w:p>
+    <w:p>
+      <w:pPr>
+        <w:rPr>
+          <w:b/>
+          <w:szCs w:val="24"/>
+        </w:rPr>
+      </w:pPr>
+    </w:p>
+    <w:p>
+      <w:pPr>
+        <w:rPr>
+          <w:b/>
+          <w:szCs w:val="24"/>
+        </w:rPr>
+      </w:pPr>
+    </w:p>
+    <w:p>
+      <w:pPr>
+        <w:rPr>
+          <w:b/>
+          <w:szCs w:val="24"/>
+        </w:rPr>
+      </w:pPr>
+      <w:r>
+        <w:rPr>
+          <w:noProof/>
+        </w:rPr>
+        <w:lastRenderedPageBreak/>
+        <w:drawing>
+          <wp:anchor distT="0" distB="0" distL="114300" distR="114300" simplePos="0" relativeHeight="251664384" behindDoc="1" locked="0" layoutInCell="1" allowOverlap="1" wp14:anchorId="482D0FE3" wp14:editId="7D2F4ABB">
+            <wp:simplePos x="0" y="0"/>
+            <wp:positionH relativeFrom="margin">
+              <wp:align>left</wp:align>
+            </wp:positionH>
+            <wp:positionV relativeFrom="paragraph">
+              <wp:posOffset>0</wp:posOffset>
+            </wp:positionV>
+            <wp:extent cx="5594985" cy="3739515"/>
+            <wp:effectExtent l="0" t="0" r="5715" b="0"/>
+            <wp:wrapTight wrapText="bothSides">
+              <wp:wrapPolygon edited="0">
+                <wp:start x="0" y="0"/>
+                <wp:lineTo x="0" y="21457"/>
+                <wp:lineTo x="21549" y="21457"/>
+                <wp:lineTo x="21549" y="0"/>
+                <wp:lineTo x="0" y="0"/>
+              </wp:wrapPolygon>
+            </wp:wrapTight>
+            <wp:docPr id="9" name="Picture 9" descr="Text&#10;&#10;Description automatically generated"/>
+            <wp:cNvGraphicFramePr>
+              <a:graphicFrameLocks xmlns:a="http://schemas.openxmlformats.org/drawingml/2006/main" noChangeAspect="1"/>
+            </wp:cNvGraphicFramePr>
+            <a:graphic xmlns:a="http://schemas.openxmlformats.org/drawingml/2006/main">
+              <a:graphicData uri="http://schemas.openxmlformats.org/drawingml/2006/picture">
+                <pic:pic xmlns:pic="http://schemas.openxmlformats.org/drawingml/2006/picture">
+                  <pic:nvPicPr>
+                    <pic:cNvPr id="9" name="Picture 9" descr="Text&#10;&#10;Description automatically generated"/>
+                    <pic:cNvPicPr/>
+                  </pic:nvPicPr>
+                  <pic:blipFill>
+                    <a:blip r:embed="rId14" cstate="print">
+                      <a:extLst>
+                        <a:ext uri="{28A0092B-C50C-407E-A947-70E740481C1C}">
+                          <a14:useLocalDpi xmlns:a14="http://schemas.microsoft.com/office/drawing/2010/main" val="0"/>
+                        </a:ext>
+                      </a:extLst>
+                    </a:blip>
+                    <a:stretch>
+                      <a:fillRect/>
+                    </a:stretch>
+                  </pic:blipFill>
+                  <pic:spPr>
+                    <a:xfrm>
+                      <a:off x="0" y="0"/>
+                      <a:ext cx="5607944" cy="3748240"/>
+                    </a:xfrm>
+                    <a:prstGeom prst="rect">
+                      <a:avLst/>
+                    </a:prstGeom>
+                  </pic:spPr>
+                </pic:pic>
+              </a:graphicData>
+            </a:graphic>
+            <wp14:sizeRelH relativeFrom="margin">
+              <wp14:pctWidth>0</wp14:pctWidth>
+            </wp14:sizeRelH>
+            <wp14:sizeRelV relativeFrom="margin">
+              <wp14:pctHeight>0</wp14:pctHeight>
+            </wp14:sizeRelV>
+          </wp:anchor>
+        </w:drawing>
+      </w:r>
+    </w:p>
+    <w:p>
+      <w:pPr>
+        <w:rPr>
+          <w:b/>
+          <w:szCs w:val="24"/>
+        </w:rPr>
+      </w:pPr>
+    </w:p>
+    <w:p>
+      <w:pPr>
+        <w:rPr>
+          <w:b/>
+          <w:szCs w:val="24"/>
+        </w:rPr>
+      </w:pPr>
+    </w:p>
+    <w:p>
+      <w:pPr>
+        <w:rPr>
+          <w:b/>
+          <w:szCs w:val="24"/>
+        </w:rPr>
+      </w:pPr>
+    </w:p>
+    <w:p>
+      <w:pPr>
+        <w:rPr>
+          <w:b/>
+          <w:szCs w:val="24"/>
+        </w:rPr>
+      </w:pPr>
+    </w:p>
+    <w:p>
+      <w:pPr>
+        <w:rPr>
+          <w:b/>
+          <w:szCs w:val="24"/>
+        </w:rPr>
+      </w:pPr>
+    </w:p>
+    <w:p>
+      <w:pPr>
+        <w:rPr>
+          <w:b/>
+          <w:szCs w:val="24"/>
+        </w:rPr>
+      </w:pPr>
+    </w:p>
+    <w:p>
+      <w:pPr>
+        <w:rPr>
+          <w:b/>
+          <w:szCs w:val="24"/>
+        </w:rPr>
+      </w:pPr>
+    </w:p>
+    <w:p>
+      <w:pPr>
+        <w:rPr>
+          <w:b/>
+          <w:szCs w:val="24"/>
+        </w:rPr>
+      </w:pPr>
+    </w:p>
+    <w:p>
+      <w:pPr>
+        <w:rPr>
+          <w:b/>
+          <w:szCs w:val="24"/>
+        </w:rPr>
+      </w:pPr>
+    </w:p>
+    <w:p>
+      <w:pPr>
+        <w:rPr>
+          <w:b/>
+          <w:szCs w:val="24"/>
+        </w:rPr>
+      </w:pPr>
+    </w:p>
+    <w:p>
+      <w:pPr>
+        <w:rPr>
+          <w:b/>
+          <w:szCs w:val="24"/>
+        </w:rPr>
+      </w:pPr>
+    </w:p>
+    <w:p>
+      <w:pPr>
+        <w:rPr>
+          <w:b/>
+          <w:szCs w:val="24"/>
+        </w:rPr>
+      </w:pPr>
+    </w:p>
+    <w:p>
+      <w:pPr>
+        <w:rPr>
+          <w:b/>
+          <w:szCs w:val="24"/>
+        </w:rPr>
+      </w:pPr>
+      <w:r>
+        <w:rPr>
+          <w:noProof/>
+        </w:rPr>
+        <w:drawing>
+          <wp:inline distT="0" distB="0" distL="0" distR="0" wp14:anchorId="6D42F4BE" wp14:editId="6ECD63A1">
+            <wp:extent cx="5602857" cy="3350940"/>
+            <wp:effectExtent l="0" t="0" r="0" b="1905"/>
+            <wp:docPr id="10" name="Picture 10" descr="Text&#10;&#10;Description automatically generated with medium confidence"/>
+            <wp:cNvGraphicFramePr>
+              <a:graphicFrameLocks xmlns:a="http://schemas.openxmlformats.org/drawingml/2006/main" noChangeAspect="1"/>
+            </wp:cNvGraphicFramePr>
+            <a:graphic xmlns:a="http://schemas.openxmlformats.org/drawingml/2006/main">
+              <a:graphicData uri="http://schemas.openxmlformats.org/drawingml/2006/picture">
+                <pic:pic xmlns:pic="http://schemas.openxmlformats.org/drawingml/2006/picture">
+                  <pic:nvPicPr>
+                    <pic:cNvPr id="10" name="Picture 10" descr="Text&#10;&#10;Description automatically generated with medium confidence"/>
+                    <pic:cNvPicPr/>
+                  </pic:nvPicPr>
+                  <pic:blipFill>
+                    <a:blip r:embed="rId15"/>
+                    <a:stretch>
+                      <a:fillRect/>
+                    </a:stretch>
+                  </pic:blipFill>
+                  <pic:spPr>
+                    <a:xfrm>
+                      <a:off x="0" y="0"/>
+                      <a:ext cx="5611121" cy="3355883"/>
+                    </a:xfrm>
+                    <a:prstGeom prst="rect">
+                      <a:avLst/>
+                    </a:prstGeom>
+                  </pic:spPr>
+                </pic:pic>
+              </a:graphicData>
+            </a:graphic>
+          </wp:inline>
+        </w:drawing>
+      </w:r>
+    </w:p>
+    <w:p>
+      <w:pPr>
+        <w:rPr>
+          <w:b/>
+          <w:szCs w:val="24"/>
+        </w:rPr>
+      </w:pPr>
+    </w:p>
+    <w:p>
+      <w:pPr>
+        <w:rPr>
+          <w:b/>
+          <w:szCs w:val="24"/>
+        </w:rPr>
+      </w:pPr>
+      <w:r>
+        <w:rPr>
+          <w:b/>
+          <w:szCs w:val="24"/>
+        </w:rPr>
+        <w:br w:type="page"/>
+      </w:r>
+    </w:p>
+    <w:p>
+      <w:pPr>
+        <w:rPr>
+          <w:bCs/>
+          <w:szCs w:val="24"/>
+        </w:rPr>
+      </w:pPr>
+      <w:r>
+        <w:rPr>
+          <w:bCs/>
+          <w:szCs w:val="24"/>
+        </w:rPr>
+        <w:lastRenderedPageBreak/>
+        <w:t>s</w:t>
+      </w:r>
+      <w:r>
+        <w:rPr>
+          <w:bCs/>
+          <w:szCs w:val="24"/>
+        </w:rPr>
+        <w:t>tyles.css</w:t>
+      </w:r>
+    </w:p>
+    <w:p>
+      <w:pPr>
+        <w:rPr>
+          <w:b/>
+          <w:szCs w:val="24"/>
+        </w:rPr>
+      </w:pPr>
+      <w:r>
+        <w:rPr>
+          <w:noProof/>
+        </w:rPr>
+        <mc:AlternateContent>
+          <mc:Choice Requires="wps">
+            <w:drawing>
+              <wp:anchor distT="0" distB="0" distL="114300" distR="114300" simplePos="0" relativeHeight="251667456" behindDoc="0" locked="0" layoutInCell="1" allowOverlap="1" wp14:anchorId="793CF476" wp14:editId="647CCB3C">
+                <wp:simplePos x="0" y="0"/>
+                <wp:positionH relativeFrom="column">
+                  <wp:posOffset>1898072</wp:posOffset>
+                </wp:positionH>
+                <wp:positionV relativeFrom="paragraph">
+                  <wp:posOffset>82550</wp:posOffset>
+                </wp:positionV>
+                <wp:extent cx="2043545" cy="0"/>
+                <wp:effectExtent l="0" t="76200" r="33020" b="95250"/>
+                <wp:wrapNone/>
+                <wp:docPr id="13" name="Straight Arrow Connector 13"/>
+                <wp:cNvGraphicFramePr/>
+                <a:graphic xmlns:a="http://schemas.openxmlformats.org/drawingml/2006/main">
+                  <a:graphicData uri="http://schemas.microsoft.com/office/word/2010/wordprocessingShape">
+                    <wps:wsp>
+                      <wps:cNvCnPr/>
+                      <wps:spPr>
+                        <a:xfrm>
+                          <a:off x="0" y="0"/>
+                          <a:ext cx="2043545" cy="0"/>
+                        </a:xfrm>
+                        <a:prstGeom prst="straightConnector1">
+                          <a:avLst/>
+                        </a:prstGeom>
+                        <a:ln>
+                          <a:solidFill>
+                            <a:schemeClr val="tx1"/>
+                          </a:solidFill>
+                          <a:tailEnd type="triangle"/>
+                        </a:ln>
+                      </wps:spPr>
+                      <wps:style>
+                        <a:lnRef idx="1">
+                          <a:schemeClr val="accent1"/>
+                        </a:lnRef>
+                        <a:fillRef idx="0">
+                          <a:schemeClr val="accent1"/>
+                        </a:fillRef>
+                        <a:effectRef idx="0">
+                          <a:schemeClr val="accent1"/>
+                        </a:effectRef>
+                        <a:fontRef idx="minor">
+                          <a:schemeClr val="tx1"/>
+                        </a:fontRef>
+                      </wps:style>
+                      <wps:bodyPr/>
+                    </wps:wsp>
+                  </a:graphicData>
+                </a:graphic>
+              </wp:anchor>
+            </w:drawing>
+          </mc:Choice>
+          <mc:Fallback>
+            <w:pict>
+              <v:shapetype w14:anchorId="6A1A8B3B" id="_x0000_t32" coordsize="21600,21600" o:spt="32" o:oned="t" path="m,l21600,21600e" filled="f">
+                <v:path arrowok="t" fillok="f" o:connecttype="none"/>
+                <o:lock v:ext="edit" shapetype="t"/>
+              </v:shapetype>
+              <v:shape id="Straight Arrow Connector 13" o:spid="_x0000_s1026" type="#_x0000_t32" style="position:absolute;margin-left:149.45pt;margin-top:6.5pt;width:160.9pt;height:0;z-index:251667456;visibility:visible;mso-wrap-style:square;mso-wrap-distance-left:9pt;mso-wrap-distance-top:0;mso-wrap-distance-right:9pt;mso-wrap-distance-bottom:0;mso-position-horizontal:absolute;mso-position-horizontal-relative:text;mso-position-vertical:absolute;mso-position-vertical-relative:text" o:gfxdata="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" strokecolor="black [3213]" strokeweight=".5pt">
+                <v:stroke endarrow="block" joinstyle="miter"/>
+              </v:shape>
+            </w:pict>
+          </mc:Fallback>
+        </mc:AlternateContent>
+      </w:r>
+      <w:r>
+        <w:rPr>
+          <w:noProof/>
+        </w:rPr>
+        <w:drawing>
+          <wp:anchor distT="0" distB="0" distL="114300" distR="114300" simplePos="0" relativeHeight="251666432" behindDoc="1" locked="0" layoutInCell="1" allowOverlap="1" wp14:anchorId="67D995E1" wp14:editId="6DB9272B">
+            <wp:simplePos x="0" y="0"/>
+            <wp:positionH relativeFrom="margin">
+              <wp:posOffset>3040899</wp:posOffset>
+            </wp:positionH>
+            <wp:positionV relativeFrom="paragraph">
+              <wp:posOffset>297295</wp:posOffset>
+            </wp:positionV>
+            <wp:extent cx="3117215" cy="4603750"/>
+            <wp:effectExtent l="0" t="0" r="6985" b="6350"/>
+            <wp:wrapTight wrapText="bothSides">
+              <wp:wrapPolygon edited="0">
+                <wp:start x="0" y="0"/>
+                <wp:lineTo x="0" y="21540"/>
+                <wp:lineTo x="21516" y="21540"/>
+                <wp:lineTo x="21516" y="0"/>
+                <wp:lineTo x="0" y="0"/>
+              </wp:wrapPolygon>
+            </wp:wrapTight>
+            <wp:docPr id="12" name="Picture 12" descr="Text&#10;&#10;Description automatically generated"/>
+            <wp:cNvGraphicFramePr>
+              <a:graphicFrameLocks xmlns:a="http://schemas.openxmlformats.org/drawingml/2006/main" noChangeAspect="1"/>
+            </wp:cNvGraphicFramePr>
+            <a:graphic xmlns:a="http://schemas.openxmlformats.org/drawingml/2006/main">
+              <a:graphicData uri="http://schemas.openxmlformats.org/drawingml/2006/picture">
+                <pic:pic xmlns:pic="http://schemas.openxmlformats.org/drawingml/2006/picture">
+                  <pic:nvPicPr>
+                    <pic:cNvPr id="12" name="Picture 12" descr="Text&#10;&#10;Description automatically generated"/>
+                    <pic:cNvPicPr/>
+                  </pic:nvPicPr>
+                  <pic:blipFill>
+                    <a:blip r:embed="rId16">
+                      <a:extLst>
+                        <a:ext uri="{28A0092B-C50C-407E-A947-70E740481C1C}">
+                          <a14:useLocalDpi xmlns:a14="http://schemas.microsoft.com/office/drawing/2010/main" val="0"/>
+                        </a:ext>
+                      </a:extLst>
+                    </a:blip>
+                    <a:stretch>
+                      <a:fillRect/>
+                    </a:stretch>
+                  </pic:blipFill>
+                  <pic:spPr>
+                    <a:xfrm>
+                      <a:off x="0" y="0"/>
+                      <a:ext cx="3117215" cy="4603750"/>
+                    </a:xfrm>
+                    <a:prstGeom prst="rect">
+                      <a:avLst/>
+                    </a:prstGeom>
+                  </pic:spPr>
+                </pic:pic>
+              </a:graphicData>
+            </a:graphic>
+            <wp14:sizeRelH relativeFrom="margin">
+              <wp14:pctWidth>0</wp14:pctWidth>
+            </wp14:sizeRelH>
+            <wp14:sizeRelV relativeFrom="margin">
+              <wp14:pctHeight>0</wp14:pctHeight>
+            </wp14:sizeRelV>
+          </wp:anchor>
+        </w:drawing>
+      </w:r>
+      <w:r>
+        <w:rPr>
+          <w:noProof/>
+        </w:rPr>
+        <w:drawing>
+          <wp:anchor distT="0" distB="0" distL="114300" distR="114300" simplePos="0" relativeHeight="251665408" behindDoc="1" locked="0" layoutInCell="1" allowOverlap="1" wp14:anchorId="3B9F3935" wp14:editId="0EAF76A9">
+            <wp:simplePos x="0" y="0"/>
+            <wp:positionH relativeFrom="margin">
+              <wp:posOffset>-152977</wp:posOffset>
+            </wp:positionH>
+            <wp:positionV relativeFrom="paragraph">
+              <wp:posOffset>323157</wp:posOffset>
+            </wp:positionV>
+            <wp:extent cx="3058795" cy="4552315"/>
+            <wp:effectExtent l="0" t="0" r="8255" b="635"/>
+            <wp:wrapTight wrapText="bothSides">
+              <wp:wrapPolygon edited="0">
+                <wp:start x="0" y="0"/>
+                <wp:lineTo x="0" y="21513"/>
+                <wp:lineTo x="21524" y="21513"/>
+                <wp:lineTo x="21524" y="0"/>
+                <wp:lineTo x="0" y="0"/>
+              </wp:wrapPolygon>
+            </wp:wrapTight>
+            <wp:docPr id="11" name="Picture 11" descr="Text&#10;&#10;Description automatically generated"/>
+            <wp:cNvGraphicFramePr>
+              <a:graphicFrameLocks xmlns:a="http://schemas.openxmlformats.org/drawingml/2006/main" noChangeAspect="1"/>
+            </wp:cNvGraphicFramePr>
+            <a:graphic xmlns:a="http://schemas.openxmlformats.org/drawingml/2006/main">
+              <a:graphicData uri="http://schemas.openxmlformats.org/drawingml/2006/picture">
+                <pic:pic xmlns:pic="http://schemas.openxmlformats.org/drawingml/2006/picture">
+                  <pic:nvPicPr>
+                    <pic:cNvPr id="11" name="Picture 11" descr="Text&#10;&#10;Description automatically generated"/>
+                    <pic:cNvPicPr/>
+                  </pic:nvPicPr>
+                  <pic:blipFill>
+                    <a:blip r:embed="rId17">
+                      <a:extLst>
+                        <a:ext uri="{28A0092B-C50C-407E-A947-70E740481C1C}">
+                          <a14:useLocalDpi xmlns:a14="http://schemas.microsoft.com/office/drawing/2010/main" val="0"/>
+                        </a:ext>
+                      </a:extLst>
+                    </a:blip>
+                    <a:stretch>
+                      <a:fillRect/>
+                    </a:stretch>
+                  </pic:blipFill>
+                  <pic:spPr>
+                    <a:xfrm>
+                      <a:off x="0" y="0"/>
+                      <a:ext cx="3058795" cy="4552315"/>
+                    </a:xfrm>
+                    <a:prstGeom prst="rect">
+                      <a:avLst/>
+                    </a:prstGeom>
+                  </pic:spPr>
+                </pic:pic>
+              </a:graphicData>
+            </a:graphic>
+            <wp14:sizeRelH relativeFrom="margin">
+              <wp14:pctWidth>0</wp14:pctWidth>
+            </wp14:sizeRelH>
+            <wp14:sizeRelV relativeFrom="margin">
+              <wp14:pctHeight>0</wp14:pctHeight>
+            </wp14:sizeRelV>
+          </wp:anchor>
+        </w:drawing>
+      </w:r>
+      <w:r>
+        <w:rPr>
+          <w:b/>
+          <w:szCs w:val="24"/>
+        </w:rPr>
+        <w:br w:type="page"/>
+      </w:r>
+    </w:p>
+    <w:p>
+      <w:pPr>
+        <w:rPr>
+          <w:b/>
+          <w:szCs w:val="24"/>
+        </w:rPr>
+      </w:pPr>
+    </w:p>
+    <w:p>
+      <w:pPr>
+        <w:rPr>
+          <w:b/>
+          <w:szCs w:val="24"/>
+        </w:rPr>
+      </w:pPr>
+    </w:p>
+    <w:p>
+      <w:pPr>
+        <w:rPr>
+          <w:b/>
+          <w:szCs w:val="24"/>
+        </w:rPr>
+      </w:pPr>
+      <w:r>
+        <w:rPr>
+          <w:noProof/>
+        </w:rPr>
+        <w:drawing>
+          <wp:anchor distT="0" distB="0" distL="114300" distR="114300" simplePos="0" relativeHeight="251668480" behindDoc="1" locked="0" layoutInCell="1" allowOverlap="1" wp14:anchorId="4703622C" wp14:editId="4F1B10CC">
+            <wp:simplePos x="0" y="0"/>
+            <wp:positionH relativeFrom="margin">
+              <wp:align>left</wp:align>
+            </wp:positionH>
+            <wp:positionV relativeFrom="page">
+              <wp:posOffset>2146935</wp:posOffset>
+            </wp:positionV>
+            <wp:extent cx="3546475" cy="5275580"/>
+            <wp:effectExtent l="0" t="0" r="0" b="1270"/>
+            <wp:wrapTight wrapText="bothSides">
+              <wp:wrapPolygon edited="0">
+                <wp:start x="0" y="0"/>
+                <wp:lineTo x="0" y="21527"/>
+                <wp:lineTo x="21465" y="21527"/>
+                <wp:lineTo x="21465" y="0"/>
+                <wp:lineTo x="0" y="0"/>
+              </wp:wrapPolygon>
+            </wp:wrapTight>
+            <wp:docPr id="14" name="Picture 14" descr="A screenshot of a computer&#10;&#10;Description automatically generated"/>
+            <wp:cNvGraphicFramePr>
+              <a:graphicFrameLocks xmlns:a="http://schemas.openxmlformats.org/drawingml/2006/main" noChangeAspect="1"/>
+            </wp:cNvGraphicFramePr>
+            <a:graphic xmlns:a="http://schemas.openxmlformats.org/drawingml/2006/main">
+              <a:graphicData uri="http://schemas.openxmlformats.org/drawingml/2006/picture">
+                <pic:pic xmlns:pic="http://schemas.openxmlformats.org/drawingml/2006/picture">
+                  <pic:nvPicPr>
+                    <pic:cNvPr id="14" name="Picture 14" descr="A screenshot of a computer&#10;&#10;Description automatically generated"/>
+                    <pic:cNvPicPr/>
+                  </pic:nvPicPr>
+                  <pic:blipFill>
+                    <a:blip r:embed="rId18">
+                      <a:extLst>
+                        <a:ext uri="{28A0092B-C50C-407E-A947-70E740481C1C}">
+                          <a14:useLocalDpi xmlns:a14="http://schemas.microsoft.com/office/drawing/2010/main" val="0"/>
+                        </a:ext>
+                      </a:extLst>
+                    </a:blip>
+                    <a:stretch>
+                      <a:fillRect/>
+                    </a:stretch>
+                  </pic:blipFill>
+                  <pic:spPr>
+                    <a:xfrm>
+                      <a:off x="0" y="0"/>
+                      <a:ext cx="3546475" cy="5275580"/>
+                    </a:xfrm>
+                    <a:prstGeom prst="rect">
+                      <a:avLst/>
+                    </a:prstGeom>
+                  </pic:spPr>
+                </pic:pic>
+              </a:graphicData>
+            </a:graphic>
+            <wp14:sizeRelH relativeFrom="margin">
+              <wp14:pctWidth>0</wp14:pctWidth>
+            </wp14:sizeRelH>
+            <wp14:sizeRelV relativeFrom="margin">
+              <wp14:pctHeight>0</wp14:pctHeight>
+            </wp14:sizeRelV>
+          </wp:anchor>
+        </w:drawing>
+      </w:r>
+    </w:p>
+    <w:p>
+      <w:pPr>
+        <w:rPr>
+          <w:b/>
+          <w:szCs w:val="24"/>
+        </w:rPr>
+      </w:pPr>
+    </w:p>
+    <w:p>
+      <w:pPr>
+        <w:rPr>
+          <w:b/>
+          <w:szCs w:val="24"/>
+        </w:rPr>
+      </w:pPr>
+    </w:p>
+    <w:p>
+      <w:pPr>
+        <w:rPr>
+          <w:b/>
+          <w:szCs w:val="24"/>
+        </w:rPr>
+      </w:pPr>
+    </w:p>
+    <w:p>
+      <w:pPr>
+        <w:rPr>
+          <w:b/>
+          <w:szCs w:val="24"/>
+        </w:rPr>
+      </w:pPr>
+    </w:p>
+    <w:p>
+      <w:pPr>
+        <w:rPr>
+          <w:b/>
+          <w:szCs w:val="24"/>
+        </w:rPr>
+      </w:pPr>
+    </w:p>
+    <w:p>
+      <w:pPr>
+        <w:rPr>
+          <w:b/>
+          <w:szCs w:val="24"/>
+        </w:rPr>
+      </w:pPr>
+    </w:p>
+    <w:p>
+      <w:pPr>
+        <w:rPr>
+          <w:b/>
+          <w:szCs w:val="24"/>
+        </w:rPr>
+      </w:pPr>
+    </w:p>
+    <w:p>
+      <w:pPr>
+        <w:rPr>
+          <w:b/>
+          <w:szCs w:val="24"/>
+        </w:rPr>
+      </w:pPr>
+    </w:p>
+    <w:p>
+      <w:pPr>
+        <w:rPr>
+          <w:b/>
+          <w:szCs w:val="24"/>
+        </w:rPr>
+      </w:pPr>
+    </w:p>
+    <w:p>
+      <w:pPr>
+        <w:rPr>
+          <w:b/>
+          <w:szCs w:val="24"/>
+        </w:rPr>
+      </w:pPr>
+    </w:p>
+    <w:p>
+      <w:pPr>
+        <w:rPr>
+          <w:b/>
+          <w:szCs w:val="24"/>
+        </w:rPr>
+      </w:pPr>
+    </w:p>
+    <w:p>
+      <w:pPr>
+        <w:rPr>
+          <w:b/>
+          <w:szCs w:val="24"/>
+        </w:rPr>
+      </w:pPr>
+    </w:p>
+    <w:p>
+      <w:pPr>
+        <w:rPr>
+          <w:b/>
+          <w:szCs w:val="24"/>
+        </w:rPr>
+      </w:pPr>
+    </w:p>
+    <w:p>
+      <w:pPr>
+        <w:rPr>
+          <w:b/>
+          <w:szCs w:val="24"/>
+        </w:rPr>
+      </w:pPr>
+    </w:p>
+    <w:p>
+      <w:pPr>
+        <w:rPr>
+          <w:b/>
+          <w:szCs w:val="24"/>
+        </w:rPr>
+      </w:pPr>
+    </w:p>
+    <w:p>
+      <w:pPr>
+        <w:rPr>
+          <w:b/>
+          <w:szCs w:val="24"/>
+        </w:rPr>
+      </w:pPr>
+    </w:p>
+    <w:p>
+      <w:pPr>
+        <w:rPr>
+          <w:b/>
+          <w:szCs w:val="24"/>
+        </w:rPr>
+      </w:pPr>
+    </w:p>
+    <w:p>
+      <w:pPr>
+        <w:rPr>
+          <w:b/>
+          <w:szCs w:val="24"/>
+        </w:rPr>
+      </w:pPr>
+    </w:p>
+    <w:p>
+      <w:pPr>
+        <w:rPr>
+          <w:b/>
+          <w:szCs w:val="24"/>
+        </w:rPr>
+      </w:pPr>
+      <w:r>
+        <w:rPr>
+          <w:b/>
+          <w:szCs w:val="24"/>
+        </w:rPr>
+        <w:br w:type="page"/>
+      </w:r>
+    </w:p>
+    <w:p>
+      <w:pPr>
+        <w:rPr>
+          <w:b/>
+          <w:szCs w:val="24"/>
+        </w:rPr>
+      </w:pPr>
+      <w:r>
+        <w:rPr>
+          <w:b/>
+          <w:szCs w:val="24"/>
+        </w:rPr>
+        <w:lastRenderedPageBreak/>
         <w:t>Screenshots of Running Application:</w:t>
       </w:r>
     </w:p>
     <w:p>
       <w:pPr>
         <w:rPr>
-          <w:b/>
-          <w:szCs w:val="24"/>
-        </w:rPr>
-      </w:pPr>
+          <w:bCs/>
+          <w:szCs w:val="24"/>
+        </w:rPr>
+      </w:pPr>
+      <w:r>
+        <w:rPr>
+          <w:bCs/>
+          <w:szCs w:val="24"/>
+        </w:rPr>
+        <w:t>index.html</w:t>
+      </w:r>
+    </w:p>
+    <w:p>
+      <w:pPr>
+        <w:rPr>
+          <w:b/>
+          <w:szCs w:val="24"/>
+        </w:rPr>
+      </w:pPr>
+      <w:r>
+        <w:rPr>
+          <w:noProof/>
+        </w:rPr>
+        <w:drawing>
+          <wp:inline distT="0" distB="0" distL="0" distR="0" wp14:anchorId="32CCECD8" wp14:editId="28DFC61F">
+            <wp:extent cx="5943600" cy="3216275"/>
+            <wp:effectExtent l="0" t="0" r="0" b="3175"/>
+            <wp:docPr id="16" name="Picture 16" descr="A computer screen capture&#10;&#10;Description automatically generated with low confidence"/>
+            <wp:cNvGraphicFramePr>
+              <a:graphicFrameLocks xmlns:a="http://schemas.openxmlformats.org/drawingml/2006/main" noChangeAspect="1"/>
+            </wp:cNvGraphicFramePr>
+            <a:graphic xmlns:a="http://schemas.openxmlformats.org/drawingml/2006/main">
+              <a:graphicData uri="http://schemas.openxmlformats.org/drawingml/2006/picture">
+                <pic:pic xmlns:pic="http://schemas.openxmlformats.org/drawingml/2006/picture">
+                  <pic:nvPicPr>
+                    <pic:cNvPr id="16" name="Picture 16" descr="A computer screen capture&#10;&#10;Description automatically generated with low confidence"/>
+                    <pic:cNvPicPr/>
+                  </pic:nvPicPr>
+                  <pic:blipFill>
+                    <a:blip r:embed="rId19"/>
+                    <a:stretch>
+                      <a:fillRect/>
+                    </a:stretch>
+                  </pic:blipFill>
+                  <pic:spPr>
+                    <a:xfrm>
+                      <a:off x="0" y="0"/>
+                      <a:ext cx="5943600" cy="3216275"/>
+                    </a:xfrm>
+                    <a:prstGeom prst="rect">
+                      <a:avLst/>
+                    </a:prstGeom>
+                  </pic:spPr>
+                </pic:pic>
+              </a:graphicData>
+            </a:graphic>
+          </wp:inline>
+        </w:drawing>
+      </w:r>
+    </w:p>
+    <w:p>
+      <w:pPr>
+        <w:rPr>
+          <w:b/>
+          <w:szCs w:val="24"/>
+        </w:rPr>
+      </w:pPr>
+      <w:r>
+        <w:rPr>
+          <w:noProof/>
+        </w:rPr>
+        <w:drawing>
+          <wp:inline distT="0" distB="0" distL="0" distR="0" wp14:anchorId="0BBE8FEB" wp14:editId="601B1036">
+            <wp:extent cx="5943600" cy="3216275"/>
+            <wp:effectExtent l="0" t="0" r="0" b="3175"/>
+            <wp:docPr id="17" name="Picture 17" descr="Text&#10;&#10;Description automatically generated"/>
+            <wp:cNvGraphicFramePr>
+              <a:graphicFrameLocks xmlns:a="http://schemas.openxmlformats.org/drawingml/2006/main" noChangeAspect="1"/>
+            </wp:cNvGraphicFramePr>
+            <a:graphic xmlns:a="http://schemas.openxmlformats.org/drawingml/2006/main">
+              <a:graphicData uri="http://schemas.openxmlformats.org/drawingml/2006/picture">
+                <pic:pic xmlns:pic="http://schemas.openxmlformats.org/drawingml/2006/picture">
+                  <pic:nvPicPr>
+                    <pic:cNvPr id="17" name="Picture 17" descr="Text&#10;&#10;Description automatically generated"/>
+                    <pic:cNvPicPr/>
+                  </pic:nvPicPr>
+                  <pic:blipFill>
+                    <a:blip r:embed="rId20"/>
+                    <a:stretch>
+                      <a:fillRect/>
+                    </a:stretch>
+                  </pic:blipFill>
+                  <pic:spPr>
+                    <a:xfrm>
+                      <a:off x="0" y="0"/>
+                      <a:ext cx="5943600" cy="3216275"/>
+                    </a:xfrm>
+                    <a:prstGeom prst="rect">
+                      <a:avLst/>
+                    </a:prstGeom>
+                  </pic:spPr>
+                </pic:pic>
+              </a:graphicData>
+            </a:graphic>
+          </wp:inline>
+        </w:drawing>
+      </w:r>
+    </w:p>
+    <w:p>
+      <w:pPr>
+        <w:rPr>
+          <w:b/>
+          <w:szCs w:val="24"/>
+        </w:rPr>
+      </w:pPr>
+    </w:p>
+    <w:p>
+      <w:pPr>
+        <w:rPr>
+          <w:b/>
+          <w:szCs w:val="24"/>
+        </w:rPr>
+      </w:pPr>
+    </w:p>
+    <w:p>
+      <w:pPr>
+        <w:rPr>
+          <w:b/>
+          <w:szCs w:val="24"/>
+        </w:rPr>
+      </w:pPr>
+    </w:p>
+    <w:p>
+      <w:pPr>
+        <w:rPr>
+          <w:bCs/>
+          <w:szCs w:val="24"/>
+        </w:rPr>
+      </w:pPr>
+      <w:r>
+        <w:rPr>
+          <w:bCs/>
+          <w:szCs w:val="24"/>
+        </w:rPr>
+        <w:t>tips.html</w:t>
+      </w:r>
+    </w:p>
+    <w:p>
+      <w:pPr>
+        <w:spacing w:before="240"/>
+        <w:rPr>
+          <w:bCs/>
+          <w:szCs w:val="24"/>
+        </w:rPr>
+      </w:pPr>
+      <w:r>
+        <w:rPr>
+          <w:noProof/>
+        </w:rPr>
+        <w:drawing>
+          <wp:inline distT="0" distB="0" distL="0" distR="0" wp14:anchorId="2CAFFF81" wp14:editId="474876DE">
+            <wp:extent cx="5943600" cy="3219450"/>
+            <wp:effectExtent l="0" t="0" r="0" b="0"/>
+            <wp:docPr id="23" name="Picture 23" descr="A screenshot of a computer&#10;&#10;Description automatically generated with medium confidence"/>
+            <wp:cNvGraphicFramePr>
+              <a:graphicFrameLocks xmlns:a="http://schemas.openxmlformats.org/drawingml/2006/main" noChangeAspect="1"/>
+            </wp:cNvGraphicFramePr>
+            <a:graphic xmlns:a="http://schemas.openxmlformats.org/drawingml/2006/main">
+              <a:graphicData uri="http://schemas.openxmlformats.org/drawingml/2006/picture">
+                <pic:pic xmlns:pic="http://schemas.openxmlformats.org/drawingml/2006/picture">
+                  <pic:nvPicPr>
+                    <pic:cNvPr id="23" name="Picture 23" descr="A screenshot of a computer&#10;&#10;Description automatically generated with medium confidence"/>
+                    <pic:cNvPicPr/>
+                  </pic:nvPicPr>
+                  <pic:blipFill>
+                    <a:blip r:embed="rId21"/>
+                    <a:stretch>
+                      <a:fillRect/>
+                    </a:stretch>
+                  </pic:blipFill>
+                  <pic:spPr>
+                    <a:xfrm>
+                      <a:off x="0" y="0"/>
+                      <a:ext cx="5943600" cy="3219450"/>
+                    </a:xfrm>
+                    <a:prstGeom prst="rect">
+                      <a:avLst/>
+                    </a:prstGeom>
+                  </pic:spPr>
+                </pic:pic>
+              </a:graphicData>
+            </a:graphic>
+          </wp:inline>
+        </w:drawing>
+      </w:r>
+    </w:p>
+    <w:p>
+      <w:pPr>
+        <w:rPr>
+          <w:bCs/>
+          <w:szCs w:val="24"/>
+        </w:rPr>
+      </w:pPr>
+      <w:r>
+        <w:rPr>
+          <w:noProof/>
+        </w:rPr>
+        <w:drawing>
+          <wp:inline distT="0" distB="0" distL="0" distR="0" wp14:anchorId="26E0BD5F" wp14:editId="701F16F9">
+            <wp:extent cx="5943600" cy="3209925"/>
+            <wp:effectExtent l="0" t="0" r="0" b="9525"/>
+            <wp:docPr id="19" name="Picture 19" descr="A screenshot of a computer&#10;&#10;Description automatically generated"/>
+            <wp:cNvGraphicFramePr>
+              <a:graphicFrameLocks xmlns:a="http://schemas.openxmlformats.org/drawingml/2006/main" noChangeAspect="1"/>
+            </wp:cNvGraphicFramePr>
+            <a:graphic xmlns:a="http://schemas.openxmlformats.org/drawingml/2006/main">
+              <a:graphicData uri="http://schemas.openxmlformats.org/drawingml/2006/picture">
+                <pic:pic xmlns:pic="http://schemas.openxmlformats.org/drawingml/2006/picture">
+                  <pic:nvPicPr>
+                    <pic:cNvPr id="19" name="Picture 19" descr="A screenshot of a computer&#10;&#10;Description automatically generated"/>
+                    <pic:cNvPicPr/>
+                  </pic:nvPicPr>
+                  <pic:blipFill>
+                    <a:blip r:embed="rId22"/>
+                    <a:stretch>
+                      <a:fillRect/>
+                    </a:stretch>
+                  </pic:blipFill>
+                  <pic:spPr>
+                    <a:xfrm>
+                      <a:off x="0" y="0"/>
+                      <a:ext cx="5943600" cy="3209925"/>
+                    </a:xfrm>
+                    <a:prstGeom prst="rect">
+                      <a:avLst/>
+                    </a:prstGeom>
+                  </pic:spPr>
+                </pic:pic>
+              </a:graphicData>
+            </a:graphic>
+          </wp:inline>
+        </w:drawing>
+      </w:r>
+    </w:p>
+    <w:p>
+      <w:pPr>
+        <w:rPr>
+          <w:b/>
+          <w:szCs w:val="24"/>
+        </w:rPr>
+      </w:pPr>
+      <w:r>
+        <w:rPr>
+          <w:b/>
+          <w:szCs w:val="24"/>
+        </w:rPr>
+        <w:br w:type="page"/>
+      </w:r>
+    </w:p>
+    <w:p>
+      <w:pPr>
+        <w:rPr>
+          <w:b/>
+          <w:szCs w:val="24"/>
+        </w:rPr>
+      </w:pPr>
+      <w:r>
+        <w:rPr>
+          <w:noProof/>
+        </w:rPr>
+        <w:lastRenderedPageBreak/>
+        <w:drawing>
+          <wp:inline distT="0" distB="0" distL="0" distR="0" wp14:anchorId="2CA219C9" wp14:editId="6D17E407">
+            <wp:extent cx="5943600" cy="2662555"/>
+            <wp:effectExtent l="0" t="0" r="0" b="4445"/>
+            <wp:docPr id="20" name="Picture 20" descr="Graphical user interface, text, application&#10;&#10;Description automatically generated"/>
+            <wp:cNvGraphicFramePr>
+              <a:graphicFrameLocks xmlns:a="http://schemas.openxmlformats.org/drawingml/2006/main" noChangeAspect="1"/>
+            </wp:cNvGraphicFramePr>
+            <a:graphic xmlns:a="http://schemas.openxmlformats.org/drawingml/2006/main">
+              <a:graphicData uri="http://schemas.openxmlformats.org/drawingml/2006/picture">
+                <pic:pic xmlns:pic="http://schemas.openxmlformats.org/drawingml/2006/picture">
+                  <pic:nvPicPr>
+                    <pic:cNvPr id="20" name="Picture 20" descr="Graphical user interface, text, application&#10;&#10;Description automatically generated"/>
+                    <pic:cNvPicPr/>
+                  </pic:nvPicPr>
+                  <pic:blipFill>
+                    <a:blip r:embed="rId23"/>
+                    <a:stretch>
+                      <a:fillRect/>
+                    </a:stretch>
+                  </pic:blipFill>
+                  <pic:spPr>
+                    <a:xfrm>
+                      <a:off x="0" y="0"/>
+                      <a:ext cx="5943600" cy="2662555"/>
+                    </a:xfrm>
+                    <a:prstGeom prst="rect">
+                      <a:avLst/>
+                    </a:prstGeom>
+                  </pic:spPr>
+                </pic:pic>
+              </a:graphicData>
+            </a:graphic>
+          </wp:inline>
+        </w:drawing>
+      </w:r>
+    </w:p>
+    <w:p>
+      <w:pPr>
+        <w:rPr>
+          <w:b/>
+          <w:szCs w:val="24"/>
+        </w:rPr>
+      </w:pPr>
+      <w:r>
+        <w:rPr>
+          <w:noProof/>
+        </w:rPr>
+        <w:drawing>
+          <wp:inline distT="0" distB="0" distL="0" distR="0" wp14:anchorId="75D88984" wp14:editId="477D30FA">
+            <wp:extent cx="5943600" cy="2575560"/>
+            <wp:effectExtent l="0" t="0" r="0" b="0"/>
+            <wp:docPr id="21" name="Picture 21" descr="A screenshot of a computer&#10;&#10;Description automatically generated"/>
+            <wp:cNvGraphicFramePr>
+              <a:graphicFrameLocks xmlns:a="http://schemas.openxmlformats.org/drawingml/2006/main" noChangeAspect="1"/>
+            </wp:cNvGraphicFramePr>
+            <a:graphic xmlns:a="http://schemas.openxmlformats.org/drawingml/2006/main">
+              <a:graphicData uri="http://schemas.openxmlformats.org/drawingml/2006/picture">
+                <pic:pic xmlns:pic="http://schemas.openxmlformats.org/drawingml/2006/picture">
+                  <pic:nvPicPr>
+                    <pic:cNvPr id="21" name="Picture 21" descr="A screenshot of a computer&#10;&#10;Description automatically generated"/>
+                    <pic:cNvPicPr/>
+                  </pic:nvPicPr>
+                  <pic:blipFill>
+                    <a:blip r:embed="rId24"/>
+                    <a:stretch>
+                      <a:fillRect/>
+                    </a:stretch>
+                  </pic:blipFill>
+                  <pic:spPr>
+                    <a:xfrm>
+                      <a:off x="0" y="0"/>
+                      <a:ext cx="5943600" cy="2575560"/>
+                    </a:xfrm>
+                    <a:prstGeom prst="rect">
+                      <a:avLst/>
+                    </a:prstGeom>
+                  </pic:spPr>
+                </pic:pic>
+              </a:graphicData>
+            </a:graphic>
+          </wp:inline>
+        </w:drawing>
+      </w:r>
+    </w:p>
+    <w:p>
+      <w:pPr>
+        <w:rPr>
+          <w:b/>
+          <w:szCs w:val="24"/>
+        </w:rPr>
+      </w:pPr>
+      <w:r>
+        <w:rPr>
+          <w:noProof/>
+        </w:rPr>
+        <w:lastRenderedPageBreak/>
+        <w:drawing>
+          <wp:inline distT="0" distB="0" distL="0" distR="0" wp14:anchorId="07A6118D" wp14:editId="1FDD5659">
+            <wp:extent cx="5943600" cy="3213100"/>
+            <wp:effectExtent l="0" t="0" r="0" b="6350"/>
+            <wp:docPr id="22" name="Picture 22" descr="A screenshot of a computer&#10;&#10;Description automatically generated"/>
+            <wp:cNvGraphicFramePr>
+              <a:graphicFrameLocks xmlns:a="http://schemas.openxmlformats.org/drawingml/2006/main" noChangeAspect="1"/>
+            </wp:cNvGraphicFramePr>
+            <a:graphic xmlns:a="http://schemas.openxmlformats.org/drawingml/2006/main">
+              <a:graphicData uri="http://schemas.openxmlformats.org/drawingml/2006/picture">
+                <pic:pic xmlns:pic="http://schemas.openxmlformats.org/drawingml/2006/picture">
+                  <pic:nvPicPr>
+                    <pic:cNvPr id="22" name="Picture 22" descr="A screenshot of a computer&#10;&#10;Description automatically generated"/>
+                    <pic:cNvPicPr/>
+                  </pic:nvPicPr>
+                  <pic:blipFill>
+                    <a:blip r:embed="rId25"/>
+                    <a:stretch>
+                      <a:fillRect/>
+                    </a:stretch>
+                  </pic:blipFill>
+                  <pic:spPr>
+                    <a:xfrm>
+                      <a:off x="0" y="0"/>
+                      <a:ext cx="5943600" cy="3213100"/>
+                    </a:xfrm>
+                    <a:prstGeom prst="rect">
+                      <a:avLst/>
+                    </a:prstGeom>
+                  </pic:spPr>
+                </pic:pic>
+              </a:graphicData>
+            </a:graphic>
+          </wp:inline>
+        </w:drawing>
+      </w:r>
     </w:p>
     <w:p>
       <w:pPr>
@@ -593,15 +2466,40 @@
         <w:t>URL to GitHub Repository:</w:t>
       </w:r>
     </w:p>
+    <w:p>
+      <w:pPr>
+        <w:rPr>
+          <w:bCs/>
+          <w:szCs w:val="24"/>
+        </w:rPr>
+      </w:pPr>
+      <w:hyperlink r:id="rId26" w:history="1">
+        <w:r>
+          <w:rPr>
+            <w:rStyle w:val="Hyperlink"/>
+            <w:bCs/>
+            <w:szCs w:val="24"/>
+          </w:rPr>
+          <w:t>https://github.com/radubuc/front-end-tech/tree/master/week-3</w:t>
+        </w:r>
+      </w:hyperlink>
+      <w:r>
+        <w:rPr>
+          <w:bCs/>
+          <w:szCs w:val="24"/>
+        </w:rPr>
+        <w:t xml:space="preserve"> </w:t>
+      </w:r>
+    </w:p>
     <w:sectPr>
-      <w:headerReference w:type="even" r:id="rId7"/>
-      <w:headerReference w:type="default" r:id="rId8"/>
-      <w:footerReference w:type="even" r:id="rId9"/>
-      <w:footerReference w:type="default" r:id="rId10"/>
-      <w:headerReference w:type="first" r:id="rId11"/>
-      <w:footerReference w:type="first" r:id="rId12"/>
+      <w:headerReference w:type="even" r:id="rId27"/>
+      <w:headerReference w:type="default" r:id="rId28"/>
+      <w:footerReference w:type="even" r:id="rId29"/>
+      <w:footerReference w:type="default" r:id="rId30"/>
+      <w:headerReference w:type="first" r:id="rId31"/>
+      <w:footerReference w:type="first" r:id="rId32"/>
       <w:pgSz w:w="12240" w:h="15840"/>
-      <w:pgMar w:top="1440" w:right="1440" w:bottom="1440" w:left="1440" w:header="720" w:footer="720" w:gutter="0"/>
+      <w:pgMar w:top="720" w:right="1440" w:bottom="720" w:left="1440" w:header="720" w:footer="720" w:gutter="0"/>
       <w:cols w:space="720"/>
       <w:docGrid w:linePitch="360"/>
     </w:sectPr>
@@ -1929,6 +3827,29 @@
       <w:contextualSpacing/>
     </w:pPr>
   </w:style>
+  <w:style w:type="character" w:styleId="Hyperlink">
+    <w:name w:val="Hyperlink"/>
+    <w:basedOn w:val="DefaultParagraphFont"/>
+    <w:uiPriority w:val="99"/>
+    <w:unhideWhenUsed/>
+    <w:rsid w:val="003663AA"/>
+    <w:rPr>
+      <w:color w:val="0563C1" w:themeColor="hyperlink"/>
+      <w:u w:val="single"/>
+    </w:rPr>
+  </w:style>
+  <w:style w:type="character" w:styleId="UnresolvedMention">
+    <w:name w:val="Unresolved Mention"/>
+    <w:basedOn w:val="DefaultParagraphFont"/>
+    <w:uiPriority w:val="99"/>
+    <w:semiHidden/>
+    <w:unhideWhenUsed/>
+    <w:rsid w:val="003663AA"/>
+    <w:rPr>
+      <w:color w:val="605E5C"/>
+      <w:shd w:val="clear" w:color="auto" w:fill="E1DFDD"/>
+    </w:rPr>
+  </w:style>
 </w:styles>
 </file>
 

</xml_diff>